<commit_message>
Implement Add and Edit methods in SoftUniBazar. Change some attributes in MvcMovie.
</commit_message>
<xml_diff>
--- a/SoftUniBazar/SoftUniBazar_Problem-Description.docx
+++ b/SoftUniBazar/SoftUniBazar_Problem-Description.docx
@@ -3208,8 +3208,6 @@
       <w:r>
         <w:t xml:space="preserve"> (logged-in user)</w:t>
       </w:r>
-      <w:bookmarkStart w:id="4" w:name="_GoBack"/>
-      <w:bookmarkEnd w:id="4"/>
       <w:r>
         <w:br/>
       </w:r>
@@ -3965,12 +3963,14 @@
         <w:rPr>
           <w:rStyle w:val="CodeChar"/>
           <w:rFonts w:asciiTheme="minorHAnsi" w:hAnsiTheme="minorHAnsi" w:cstheme="minorHAnsi"/>
+          <w:highlight w:val="yellow"/>
         </w:rPr>
         <w:t>Guests</w:t>
       </w:r>
       <w:r>
         <w:rPr>
           <w:rFonts w:cstheme="minorHAnsi"/>
+          <w:highlight w:val="yellow"/>
         </w:rPr>
         <w:t xml:space="preserve"> can </w:t>
       </w:r>
@@ -3978,6 +3978,7 @@
         <w:rPr>
           <w:rStyle w:val="CodeChar"/>
           <w:rFonts w:asciiTheme="minorHAnsi" w:hAnsiTheme="minorHAnsi" w:cstheme="minorHAnsi"/>
+          <w:highlight w:val="yellow"/>
         </w:rPr>
         <w:t>R</w:t>
       </w:r>
@@ -3985,6 +3986,7 @@
         <w:rPr>
           <w:rStyle w:val="CodeChar"/>
           <w:rFonts w:asciiTheme="minorHAnsi" w:hAnsiTheme="minorHAnsi" w:cstheme="minorHAnsi"/>
+          <w:highlight w:val="yellow"/>
         </w:rPr>
         <w:t>egiste</w:t>
       </w:r>
@@ -3992,12 +3994,14 @@
         <w:rPr>
           <w:rStyle w:val="CodeChar"/>
           <w:rFonts w:asciiTheme="minorHAnsi" w:hAnsiTheme="minorHAnsi" w:cstheme="minorHAnsi"/>
+          <w:highlight w:val="yellow"/>
         </w:rPr>
         <w:t>r</w:t>
       </w:r>
       <w:r>
         <w:rPr>
           <w:rFonts w:cstheme="minorHAnsi"/>
+          <w:highlight w:val="yellow"/>
         </w:rPr>
         <w:t xml:space="preserve">, </w:t>
       </w:r>
@@ -4005,6 +4009,7 @@
         <w:rPr>
           <w:rStyle w:val="CodeChar"/>
           <w:rFonts w:asciiTheme="minorHAnsi" w:hAnsiTheme="minorHAnsi" w:cstheme="minorHAnsi"/>
+          <w:highlight w:val="yellow"/>
         </w:rPr>
         <w:t>L</w:t>
       </w:r>
@@ -4012,12 +4017,14 @@
         <w:rPr>
           <w:rStyle w:val="CodeChar"/>
           <w:rFonts w:asciiTheme="minorHAnsi" w:hAnsiTheme="minorHAnsi" w:cstheme="minorHAnsi"/>
+          <w:highlight w:val="yellow"/>
         </w:rPr>
         <w:t>ogin</w:t>
       </w:r>
       <w:r>
         <w:rPr>
           <w:rFonts w:cstheme="minorHAnsi"/>
+          <w:highlight w:val="yellow"/>
         </w:rPr>
         <w:t xml:space="preserve"> and view the </w:t>
       </w:r>
@@ -4025,12 +4032,14 @@
         <w:rPr>
           <w:rStyle w:val="CodeChar"/>
           <w:rFonts w:asciiTheme="minorHAnsi" w:hAnsiTheme="minorHAnsi" w:cstheme="minorHAnsi"/>
+          <w:highlight w:val="yellow"/>
         </w:rPr>
         <w:t>Index</w:t>
       </w:r>
       <w:r>
         <w:rPr>
           <w:rFonts w:cstheme="minorHAnsi"/>
+          <w:highlight w:val="yellow"/>
         </w:rPr>
         <w:t xml:space="preserve"> </w:t>
       </w:r>
@@ -4038,14 +4047,22 @@
         <w:rPr>
           <w:rStyle w:val="CodeChar"/>
           <w:rFonts w:asciiTheme="minorHAnsi" w:hAnsiTheme="minorHAnsi" w:cstheme="minorHAnsi"/>
+          <w:highlight w:val="yellow"/>
         </w:rPr>
         <w:t>Page</w:t>
       </w:r>
       <w:r>
         <w:rPr>
           <w:rFonts w:cstheme="minorHAnsi"/>
-        </w:rPr>
-        <w:t xml:space="preserve">. </w:t>
+          <w:highlight w:val="yellow"/>
+        </w:rPr>
+        <w:t>.</w:t>
+      </w:r>
+      <w:r>
+        <w:rPr>
+          <w:rFonts w:cstheme="minorHAnsi"/>
+        </w:rPr>
+        <w:t xml:space="preserve"> </w:t>
       </w:r>
     </w:p>
     <w:p>
@@ -4056,16 +4073,21 @@
         <w:rPr>
           <w:rStyle w:val="CodeChar"/>
           <w:rFonts w:asciiTheme="minorHAnsi" w:hAnsiTheme="minorHAnsi" w:cstheme="minorHAnsi"/>
+          <w:highlight w:val="yellow"/>
         </w:rPr>
         <w:t>Users</w:t>
       </w:r>
       <w:r>
+        <w:rPr>
+          <w:highlight w:val="yellow"/>
+        </w:rPr>
         <w:t xml:space="preserve"> can </w:t>
       </w:r>
       <w:r>
         <w:rPr>
           <w:b/>
           <w:bCs/>
+          <w:highlight w:val="yellow"/>
         </w:rPr>
         <w:t xml:space="preserve">add </w:t>
       </w:r>
@@ -4073,16 +4095,21 @@
         <w:rPr>
           <w:b/>
           <w:bCs/>
+          <w:highlight w:val="yellow"/>
         </w:rPr>
         <w:t>ads</w:t>
       </w:r>
       <w:r>
+        <w:rPr>
+          <w:highlight w:val="yellow"/>
+        </w:rPr>
         <w:t xml:space="preserve"> and </w:t>
       </w:r>
       <w:r>
         <w:rPr>
           <w:b/>
           <w:bCs/>
+          <w:highlight w:val="yellow"/>
         </w:rPr>
         <w:t xml:space="preserve">edit </w:t>
       </w:r>
@@ -4090,20 +4117,28 @@
         <w:rPr>
           <w:b/>
           <w:bCs/>
+          <w:highlight w:val="yellow"/>
         </w:rPr>
         <w:t>ads</w:t>
       </w:r>
       <w:r>
+        <w:rPr>
+          <w:highlight w:val="yellow"/>
+        </w:rPr>
         <w:t xml:space="preserve"> </w:t>
       </w:r>
       <w:r>
         <w:rPr>
           <w:b/>
           <w:bCs/>
+          <w:highlight w:val="yellow"/>
         </w:rPr>
         <w:t>only they have added</w:t>
       </w:r>
       <w:r>
+        <w:rPr>
+          <w:highlight w:val="yellow"/>
+        </w:rPr>
         <w:t>.</w:t>
       </w:r>
       <w:r>
@@ -4113,27 +4148,41 @@
     <w:p>
       <w:pPr>
         <w:jc w:val="both"/>
+        <w:rPr>
+          <w:highlight w:val="yellow"/>
+        </w:rPr>
       </w:pPr>
       <w:r>
         <w:rPr>
           <w:rStyle w:val="CodeChar"/>
           <w:rFonts w:asciiTheme="minorHAnsi" w:hAnsiTheme="minorHAnsi" w:cstheme="minorHAnsi"/>
+          <w:highlight w:val="yellow"/>
         </w:rPr>
         <w:t>Users</w:t>
       </w:r>
       <w:r>
+        <w:rPr>
+          <w:highlight w:val="yellow"/>
+        </w:rPr>
         <w:t xml:space="preserve"> </w:t>
       </w:r>
       <w:r>
+        <w:rPr>
+          <w:highlight w:val="yellow"/>
+        </w:rPr>
         <w:t xml:space="preserve">can </w:t>
       </w:r>
       <w:r>
+        <w:rPr>
+          <w:highlight w:val="yellow"/>
+        </w:rPr>
         <w:t xml:space="preserve">see </w:t>
       </w:r>
       <w:r>
         <w:rPr>
           <w:b/>
           <w:bCs/>
+          <w:highlight w:val="yellow"/>
         </w:rPr>
         <w:t>a</w:t>
       </w:r>
@@ -4141,6 +4190,7 @@
         <w:rPr>
           <w:b/>
           <w:bCs/>
+          <w:highlight w:val="yellow"/>
         </w:rPr>
         <w:t>dd</w:t>
       </w:r>
@@ -4148,16 +4198,21 @@
         <w:rPr>
           <w:b/>
           <w:bCs/>
+          <w:highlight w:val="yellow"/>
         </w:rPr>
         <w:t>ed</w:t>
       </w:r>
       <w:r>
+        <w:rPr>
+          <w:highlight w:val="yellow"/>
+        </w:rPr>
         <w:t xml:space="preserve"> </w:t>
       </w:r>
       <w:r>
         <w:rPr>
           <w:b/>
           <w:bCs/>
+          <w:highlight w:val="yellow"/>
         </w:rPr>
         <w:t>ads</w:t>
       </w:r>
@@ -4167,6 +4222,7 @@
           <w:rFonts w:asciiTheme="minorHAnsi" w:hAnsiTheme="minorHAnsi" w:cstheme="minorHAnsi"/>
           <w:b w:val="0"/>
           <w:bCs/>
+          <w:highlight w:val="yellow"/>
         </w:rPr>
         <w:t xml:space="preserve"> by all</w:t>
       </w:r>
@@ -4176,6 +4232,7 @@
           <w:rFonts w:asciiTheme="minorHAnsi" w:hAnsiTheme="minorHAnsi" w:cstheme="minorHAnsi"/>
           <w:b w:val="0"/>
           <w:bCs/>
+          <w:highlight w:val="yellow"/>
         </w:rPr>
         <w:t xml:space="preserve"> </w:t>
       </w:r>
@@ -4183,6 +4240,7 @@
         <w:rPr>
           <w:rStyle w:val="CodeChar"/>
           <w:rFonts w:asciiTheme="minorHAnsi" w:hAnsiTheme="minorHAnsi" w:cstheme="minorHAnsi"/>
+          <w:highlight w:val="yellow"/>
         </w:rPr>
         <w:t>users</w:t>
       </w:r>
@@ -4192,22 +4250,28 @@
           <w:rFonts w:asciiTheme="minorHAnsi" w:hAnsiTheme="minorHAnsi" w:cstheme="minorHAnsi"/>
           <w:b w:val="0"/>
           <w:bCs/>
+          <w:highlight w:val="yellow"/>
         </w:rPr>
         <w:t xml:space="preserve"> </w:t>
       </w:r>
       <w:r>
+        <w:rPr>
+          <w:highlight w:val="yellow"/>
+        </w:rPr>
         <w:t xml:space="preserve">on the </w:t>
       </w:r>
       <w:r>
         <w:rPr>
           <w:rStyle w:val="CodeChar"/>
           <w:rFonts w:asciiTheme="minorHAnsi" w:hAnsiTheme="minorHAnsi" w:cstheme="minorHAnsi"/>
+          <w:highlight w:val="yellow"/>
         </w:rPr>
         <w:t>Home</w:t>
       </w:r>
       <w:r>
         <w:rPr>
           <w:rFonts w:cstheme="minorHAnsi"/>
+          <w:highlight w:val="yellow"/>
         </w:rPr>
         <w:t xml:space="preserve"> </w:t>
       </w:r>
@@ -4215,6 +4279,7 @@
         <w:rPr>
           <w:rStyle w:val="CodeChar"/>
           <w:rFonts w:asciiTheme="minorHAnsi" w:hAnsiTheme="minorHAnsi" w:cstheme="minorHAnsi"/>
+          <w:highlight w:val="yellow"/>
         </w:rPr>
         <w:t>Page</w:t>
       </w:r>
@@ -4222,6 +4287,7 @@
         <w:rPr>
           <w:rStyle w:val="CodeChar"/>
           <w:rFonts w:asciiTheme="minorHAnsi" w:hAnsiTheme="minorHAnsi" w:cstheme="minorHAnsi"/>
+          <w:highlight w:val="yellow"/>
           <w:lang w:val="bg-BG"/>
         </w:rPr>
         <w:t xml:space="preserve"> </w:t>
@@ -4230,6 +4296,7 @@
         <w:rPr>
           <w:rStyle w:val="CodeChar"/>
           <w:rFonts w:asciiTheme="minorHAnsi" w:hAnsiTheme="minorHAnsi" w:cstheme="minorHAnsi"/>
+          <w:highlight w:val="yellow"/>
           <w:lang w:val="en-GB"/>
         </w:rPr>
         <w:t>(</w:t>
@@ -4237,6 +4304,7 @@
       <w:r>
         <w:rPr>
           <w:rStyle w:val="CodeChar"/>
+          <w:highlight w:val="yellow"/>
           <w:lang w:val="en-GB"/>
         </w:rPr>
         <w:t>/</w:t>
@@ -4244,6 +4312,7 @@
       <w:r>
         <w:rPr>
           <w:rStyle w:val="CodeChar"/>
+          <w:highlight w:val="yellow"/>
           <w:lang w:val="en-GB"/>
         </w:rPr>
         <w:t>Ad</w:t>
@@ -4251,14 +4320,21 @@
       <w:r>
         <w:rPr>
           <w:rStyle w:val="CodeChar"/>
+          <w:highlight w:val="yellow"/>
           <w:lang w:val="en-GB"/>
         </w:rPr>
         <w:t>/All)</w:t>
       </w:r>
       <w:r>
+        <w:rPr>
+          <w:highlight w:val="yellow"/>
+        </w:rPr>
         <w:t>.</w:t>
       </w:r>
       <w:r>
+        <w:rPr>
+          <w:highlight w:val="yellow"/>
+        </w:rPr>
         <w:t xml:space="preserve"> </w:t>
       </w:r>
     </w:p>
@@ -4267,12 +4343,21 @@
         <w:jc w:val="both"/>
       </w:pPr>
       <w:r>
+        <w:rPr>
+          <w:highlight w:val="yellow"/>
+        </w:rPr>
         <w:t xml:space="preserve">If the user is the creator of the </w:t>
       </w:r>
       <w:r>
+        <w:rPr>
+          <w:highlight w:val="yellow"/>
+        </w:rPr>
         <w:t>ad</w:t>
       </w:r>
       <w:r>
+        <w:rPr>
+          <w:highlight w:val="yellow"/>
+        </w:rPr>
         <w:t xml:space="preserve">, they can see the </w:t>
       </w:r>
       <w:r>
@@ -4280,6 +4365,7 @@
           <w:rFonts w:ascii="Consolas" w:hAnsi="Consolas"/>
           <w:b/>
           <w:bCs/>
+          <w:highlight w:val="yellow"/>
         </w:rPr>
         <w:t>[</w:t>
       </w:r>
@@ -4288,6 +4374,7 @@
           <w:rFonts w:ascii="Consolas" w:hAnsi="Consolas"/>
           <w:b/>
           <w:bCs/>
+          <w:highlight w:val="yellow"/>
         </w:rPr>
         <w:t>Edit</w:t>
       </w:r>
@@ -4296,19 +4383,32 @@
           <w:rFonts w:ascii="Consolas" w:hAnsi="Consolas"/>
           <w:b/>
           <w:bCs/>
+          <w:highlight w:val="yellow"/>
         </w:rPr>
         <w:t>]</w:t>
       </w:r>
       <w:r>
+        <w:rPr>
+          <w:highlight w:val="yellow"/>
+        </w:rPr>
         <w:t xml:space="preserve"> button. If the user is not the creator of the </w:t>
       </w:r>
       <w:r>
+        <w:rPr>
+          <w:highlight w:val="yellow"/>
+        </w:rPr>
         <w:t>ad</w:t>
       </w:r>
       <w:r>
+        <w:rPr>
+          <w:highlight w:val="yellow"/>
+        </w:rPr>
         <w:t xml:space="preserve">, they </w:t>
       </w:r>
       <w:r>
+        <w:rPr>
+          <w:highlight w:val="yellow"/>
+        </w:rPr>
         <w:t>can add the ad to their cart.</w:t>
       </w:r>
       <w:r>
@@ -4335,12 +4435,14 @@
         <w:rPr>
           <w:rStyle w:val="CodeChar"/>
           <w:rFonts w:asciiTheme="minorHAnsi" w:hAnsiTheme="minorHAnsi" w:cstheme="minorHAnsi"/>
+          <w:highlight w:val="yellow"/>
         </w:rPr>
         <w:t>Ads</w:t>
       </w:r>
       <w:r>
         <w:rPr>
           <w:rFonts w:cstheme="minorHAnsi"/>
+          <w:highlight w:val="yellow"/>
         </w:rPr>
         <w:t xml:space="preserve"> can be </w:t>
       </w:r>
@@ -4349,6 +4451,7 @@
           <w:rFonts w:cstheme="minorHAnsi"/>
           <w:b/>
           <w:bCs/>
+          <w:highlight w:val="yellow"/>
         </w:rPr>
         <w:t>a</w:t>
       </w:r>
@@ -4356,12 +4459,14 @@
         <w:rPr>
           <w:rStyle w:val="CodeChar"/>
           <w:rFonts w:asciiTheme="minorHAnsi" w:hAnsiTheme="minorHAnsi" w:cstheme="minorHAnsi"/>
+          <w:highlight w:val="yellow"/>
         </w:rPr>
         <w:t>dded</w:t>
       </w:r>
       <w:r>
         <w:rPr>
           <w:rFonts w:cstheme="minorHAnsi"/>
+          <w:highlight w:val="yellow"/>
         </w:rPr>
         <w:t xml:space="preserve"> by </w:t>
       </w:r>
@@ -4369,6 +4474,7 @@
         <w:rPr>
           <w:rStyle w:val="CodeChar"/>
           <w:rFonts w:asciiTheme="minorHAnsi" w:hAnsiTheme="minorHAnsi" w:cstheme="minorHAnsi"/>
+          <w:highlight w:val="yellow"/>
         </w:rPr>
         <w:t>u</w:t>
       </w:r>
@@ -4376,36 +4482,42 @@
         <w:rPr>
           <w:rStyle w:val="CodeChar"/>
           <w:rFonts w:asciiTheme="minorHAnsi" w:hAnsiTheme="minorHAnsi" w:cstheme="minorHAnsi"/>
+          <w:highlight w:val="yellow"/>
         </w:rPr>
         <w:t>sers</w:t>
       </w:r>
       <w:r>
         <w:rPr>
           <w:rFonts w:cstheme="minorHAnsi"/>
+          <w:highlight w:val="yellow"/>
         </w:rPr>
         <w:t>.</w:t>
       </w:r>
       <w:r>
         <w:rPr>
           <w:rFonts w:cstheme="minorHAnsi"/>
+          <w:highlight w:val="yellow"/>
         </w:rPr>
         <w:t xml:space="preserve"> </w:t>
       </w:r>
       <w:r>
         <w:rPr>
           <w:rFonts w:cstheme="minorHAnsi"/>
+          <w:highlight w:val="yellow"/>
         </w:rPr>
         <w:t xml:space="preserve">All </w:t>
       </w:r>
       <w:r>
         <w:rPr>
           <w:rFonts w:cstheme="minorHAnsi"/>
+          <w:highlight w:val="yellow"/>
         </w:rPr>
         <w:t>created</w:t>
       </w:r>
       <w:r>
         <w:rPr>
           <w:rFonts w:cstheme="minorHAnsi"/>
+          <w:highlight w:val="yellow"/>
         </w:rPr>
         <w:t xml:space="preserve"> </w:t>
       </w:r>
@@ -4413,12 +4525,14 @@
         <w:rPr>
           <w:rStyle w:val="CodeChar"/>
           <w:rFonts w:asciiTheme="minorHAnsi" w:hAnsiTheme="minorHAnsi" w:cstheme="minorHAnsi"/>
+          <w:highlight w:val="yellow"/>
         </w:rPr>
         <w:t>ads</w:t>
       </w:r>
       <w:r>
         <w:rPr>
           <w:rFonts w:cstheme="minorHAnsi"/>
+          <w:highlight w:val="yellow"/>
         </w:rPr>
         <w:t xml:space="preserve"> are visualized on the </w:t>
       </w:r>
@@ -4426,12 +4540,14 @@
         <w:rPr>
           <w:rStyle w:val="CodeChar"/>
           <w:rFonts w:asciiTheme="minorHAnsi" w:hAnsiTheme="minorHAnsi" w:cstheme="minorHAnsi"/>
+          <w:highlight w:val="yellow"/>
         </w:rPr>
         <w:t>Home</w:t>
       </w:r>
       <w:r>
         <w:rPr>
           <w:rFonts w:cstheme="minorHAnsi"/>
+          <w:highlight w:val="yellow"/>
         </w:rPr>
         <w:t xml:space="preserve"> </w:t>
       </w:r>
@@ -4439,6 +4555,7 @@
         <w:rPr>
           <w:rStyle w:val="CodeChar"/>
           <w:rFonts w:asciiTheme="minorHAnsi" w:hAnsiTheme="minorHAnsi" w:cstheme="minorHAnsi"/>
+          <w:highlight w:val="yellow"/>
         </w:rPr>
         <w:t>Page</w:t>
       </w:r>
@@ -4446,6 +4563,7 @@
         <w:rPr>
           <w:rStyle w:val="CodeChar"/>
           <w:rFonts w:asciiTheme="minorHAnsi" w:hAnsiTheme="minorHAnsi" w:cstheme="minorHAnsi"/>
+          <w:highlight w:val="yellow"/>
         </w:rPr>
         <w:t xml:space="preserve"> (</w:t>
       </w:r>
@@ -4453,6 +4571,7 @@
         <w:rPr>
           <w:rStyle w:val="CodeChar"/>
           <w:rFonts w:cstheme="minorHAnsi"/>
+          <w:highlight w:val="yellow"/>
         </w:rPr>
         <w:t>/</w:t>
       </w:r>
@@ -4460,6 +4579,7 @@
         <w:rPr>
           <w:rStyle w:val="CodeChar"/>
           <w:rFonts w:cstheme="minorHAnsi"/>
+          <w:highlight w:val="yellow"/>
         </w:rPr>
         <w:t>Ad</w:t>
       </w:r>
@@ -4467,6 +4587,7 @@
         <w:rPr>
           <w:rStyle w:val="CodeChar"/>
           <w:rFonts w:cstheme="minorHAnsi"/>
+          <w:highlight w:val="yellow"/>
         </w:rPr>
         <w:t>/All</w:t>
       </w:r>
@@ -4474,12 +4595,14 @@
         <w:rPr>
           <w:rStyle w:val="CodeChar"/>
           <w:rFonts w:asciiTheme="minorHAnsi" w:hAnsiTheme="minorHAnsi" w:cstheme="minorHAnsi"/>
+          <w:highlight w:val="yellow"/>
         </w:rPr>
         <w:t>)</w:t>
       </w:r>
       <w:r>
         <w:rPr>
           <w:rFonts w:cstheme="minorHAnsi"/>
+          <w:highlight w:val="yellow"/>
         </w:rPr>
         <w:t>.</w:t>
       </w:r>
@@ -4492,24 +4615,33 @@
         <w:rPr>
           <w:rStyle w:val="CodeChar"/>
           <w:rFonts w:asciiTheme="minorHAnsi" w:hAnsiTheme="minorHAnsi" w:cstheme="minorHAnsi"/>
+          <w:highlight w:val="yellow"/>
         </w:rPr>
         <w:t>Ads</w:t>
       </w:r>
       <w:r>
+        <w:rPr>
+          <w:highlight w:val="yellow"/>
+        </w:rPr>
         <w:t xml:space="preserve"> are visualized on the </w:t>
       </w:r>
       <w:r>
         <w:rPr>
           <w:rStyle w:val="CodeChar"/>
+          <w:highlight w:val="yellow"/>
         </w:rPr>
         <w:t>Home</w:t>
       </w:r>
       <w:r>
+        <w:rPr>
+          <w:highlight w:val="yellow"/>
+        </w:rPr>
         <w:t xml:space="preserve"> </w:t>
       </w:r>
       <w:r>
         <w:rPr>
           <w:rStyle w:val="CodeChar"/>
+          <w:highlight w:val="yellow"/>
         </w:rPr>
         <w:t>Page</w:t>
       </w:r>
@@ -4517,73 +4649,105 @@
         <w:rPr>
           <w:rStyle w:val="CodeChar"/>
           <w:rFonts w:asciiTheme="minorHAnsi" w:hAnsiTheme="minorHAnsi" w:cstheme="minorHAnsi"/>
+          <w:highlight w:val="yellow"/>
         </w:rPr>
         <w:t xml:space="preserve"> </w:t>
       </w:r>
       <w:r>
         <w:rPr>
           <w:rStyle w:val="CodeChar"/>
+          <w:highlight w:val="yellow"/>
         </w:rPr>
         <w:t>(/</w:t>
       </w:r>
       <w:r>
         <w:rPr>
           <w:rStyle w:val="CodeChar"/>
+          <w:highlight w:val="yellow"/>
         </w:rPr>
         <w:t>Ad</w:t>
       </w:r>
       <w:r>
         <w:rPr>
           <w:rStyle w:val="CodeChar"/>
+          <w:highlight w:val="yellow"/>
         </w:rPr>
         <w:t>/All)</w:t>
       </w:r>
       <w:r>
+        <w:rPr>
+          <w:highlight w:val="yellow"/>
+        </w:rPr>
         <w:t xml:space="preserve"> </w:t>
       </w:r>
       <w:r>
+        <w:rPr>
+          <w:highlight w:val="yellow"/>
+        </w:rPr>
         <w:t xml:space="preserve">with </w:t>
       </w:r>
       <w:r>
         <w:rPr>
           <w:b/>
           <w:bCs/>
+          <w:highlight w:val="yellow"/>
         </w:rPr>
         <w:t>some</w:t>
       </w:r>
       <w:r>
+        <w:rPr>
+          <w:highlight w:val="yellow"/>
+        </w:rPr>
         <w:t xml:space="preserve"> of</w:t>
       </w:r>
       <w:r>
-        <w:t xml:space="preserve"> their information. </w:t>
+        <w:rPr>
+          <w:highlight w:val="yellow"/>
+        </w:rPr>
+        <w:t xml:space="preserve"> their information.</w:t>
+      </w:r>
+      <w:r>
+        <w:t xml:space="preserve"> </w:t>
       </w:r>
     </w:p>
     <w:p>
       <w:pPr>
         <w:jc w:val="both"/>
+        <w:rPr>
+          <w:highlight w:val="yellow"/>
+        </w:rPr>
       </w:pPr>
       <w:r>
         <w:rPr>
           <w:rStyle w:val="CodeChar"/>
           <w:rFonts w:asciiTheme="minorHAnsi" w:hAnsiTheme="minorHAnsi" w:cstheme="minorHAnsi"/>
+          <w:highlight w:val="yellow"/>
         </w:rPr>
         <w:t>Ads</w:t>
       </w:r>
       <w:r>
+        <w:rPr>
+          <w:highlight w:val="yellow"/>
+        </w:rPr>
         <w:t xml:space="preserve"> are visualized on the </w:t>
       </w:r>
       <w:r>
         <w:rPr>
           <w:rStyle w:val="CodeChar"/>
+          <w:highlight w:val="yellow"/>
         </w:rPr>
         <w:t>Home</w:t>
       </w:r>
       <w:r>
+        <w:rPr>
+          <w:highlight w:val="yellow"/>
+        </w:rPr>
         <w:t xml:space="preserve"> </w:t>
       </w:r>
       <w:r>
         <w:rPr>
           <w:rStyle w:val="CodeChar"/>
+          <w:highlight w:val="yellow"/>
         </w:rPr>
         <w:t>Page</w:t>
       </w:r>
@@ -4591,40 +4755,59 @@
         <w:rPr>
           <w:rStyle w:val="CodeChar"/>
           <w:rFonts w:asciiTheme="minorHAnsi" w:hAnsiTheme="minorHAnsi" w:cstheme="minorHAnsi"/>
+          <w:highlight w:val="yellow"/>
         </w:rPr>
         <w:t xml:space="preserve"> </w:t>
       </w:r>
       <w:r>
         <w:rPr>
           <w:rStyle w:val="CodeChar"/>
+          <w:highlight w:val="yellow"/>
         </w:rPr>
         <w:t>(/</w:t>
       </w:r>
       <w:r>
         <w:rPr>
           <w:rStyle w:val="CodeChar"/>
+          <w:highlight w:val="yellow"/>
         </w:rPr>
         <w:t>Ad</w:t>
       </w:r>
       <w:r>
         <w:rPr>
           <w:rStyle w:val="CodeChar"/>
+          <w:highlight w:val="yellow"/>
         </w:rPr>
         <w:t>/All)</w:t>
       </w:r>
       <w:r>
+        <w:rPr>
+          <w:highlight w:val="yellow"/>
+        </w:rPr>
         <w:t xml:space="preserve"> with</w:t>
       </w:r>
       <w:r>
+        <w:rPr>
+          <w:highlight w:val="yellow"/>
+        </w:rPr>
         <w:t xml:space="preserve"> </w:t>
       </w:r>
       <w:r>
+        <w:rPr>
+          <w:highlight w:val="yellow"/>
+        </w:rPr>
         <w:t>one</w:t>
       </w:r>
       <w:r>
+        <w:rPr>
+          <w:highlight w:val="yellow"/>
+        </w:rPr>
         <w:t xml:space="preserve"> buttons</w:t>
       </w:r>
       <w:r>
+        <w:rPr>
+          <w:highlight w:val="yellow"/>
+        </w:rPr>
         <w:t>:</w:t>
       </w:r>
     </w:p>
@@ -4638,35 +4821,53 @@
         <w:jc w:val="both"/>
         <w:rPr>
           <w:rFonts w:cstheme="minorHAnsi"/>
-        </w:rPr>
-      </w:pPr>
-      <w:r>
+          <w:highlight w:val="yellow"/>
+        </w:rPr>
+      </w:pPr>
+      <w:r>
+        <w:rPr>
+          <w:highlight w:val="yellow"/>
+        </w:rPr>
         <w:t xml:space="preserve">If the user </w:t>
       </w:r>
       <w:r>
         <w:rPr>
           <w:b/>
           <w:bCs/>
+          <w:highlight w:val="yellow"/>
         </w:rPr>
         <w:t>IS</w:t>
       </w:r>
       <w:r>
+        <w:rPr>
+          <w:highlight w:val="yellow"/>
+        </w:rPr>
         <w:t xml:space="preserve"> the </w:t>
       </w:r>
       <w:r>
         <w:rPr>
           <w:b/>
           <w:bCs/>
+          <w:highlight w:val="yellow"/>
         </w:rPr>
         <w:t>creator</w:t>
       </w:r>
       <w:r>
+        <w:rPr>
+          <w:highlight w:val="yellow"/>
+        </w:rPr>
         <w:t xml:space="preserve"> of the </w:t>
       </w:r>
       <w:r>
+        <w:rPr>
+          <w:highlight w:val="yellow"/>
+        </w:rPr>
         <w:t>ad</w:t>
       </w:r>
       <w:r>
+        <w:rPr>
+          <w:highlight w:val="yellow"/>
+        </w:rPr>
         <w:t xml:space="preserve"> – </w:t>
       </w:r>
       <w:r>
@@ -4674,10 +4875,14 @@
           <w:rFonts w:ascii="Consolas" w:hAnsi="Consolas"/>
           <w:b/>
           <w:bCs/>
+          <w:highlight w:val="yellow"/>
         </w:rPr>
         <w:t>[Edit]</w:t>
       </w:r>
       <w:r>
+        <w:rPr>
+          <w:highlight w:val="yellow"/>
+        </w:rPr>
         <w:t>;</w:t>
       </w:r>
     </w:p>
@@ -4691,15 +4896,20 @@
         <w:jc w:val="both"/>
         <w:rPr>
           <w:rFonts w:cstheme="minorHAnsi"/>
-        </w:rPr>
-      </w:pPr>
-      <w:r>
+          <w:highlight w:val="yellow"/>
+        </w:rPr>
+      </w:pPr>
+      <w:r>
+        <w:rPr>
+          <w:highlight w:val="yellow"/>
+        </w:rPr>
         <w:t xml:space="preserve">If the user </w:t>
       </w:r>
       <w:r>
         <w:rPr>
           <w:b/>
           <w:bCs/>
+          <w:highlight w:val="yellow"/>
         </w:rPr>
         <w:t>IS</w:t>
       </w:r>
@@ -4707,26 +4917,40 @@
         <w:rPr>
           <w:b/>
           <w:bCs/>
+          <w:highlight w:val="yellow"/>
         </w:rPr>
         <w:t xml:space="preserve"> NOT</w:t>
       </w:r>
       <w:r>
+        <w:rPr>
+          <w:highlight w:val="yellow"/>
+        </w:rPr>
         <w:t xml:space="preserve"> the </w:t>
       </w:r>
       <w:r>
         <w:rPr>
           <w:b/>
           <w:bCs/>
+          <w:highlight w:val="yellow"/>
         </w:rPr>
         <w:t>creator</w:t>
       </w:r>
       <w:r>
+        <w:rPr>
+          <w:highlight w:val="yellow"/>
+        </w:rPr>
         <w:t xml:space="preserve"> of the </w:t>
       </w:r>
       <w:r>
+        <w:rPr>
+          <w:highlight w:val="yellow"/>
+        </w:rPr>
         <w:t>ad</w:t>
       </w:r>
       <w:r>
+        <w:rPr>
+          <w:highlight w:val="yellow"/>
+        </w:rPr>
         <w:t xml:space="preserve"> – </w:t>
       </w:r>
       <w:r>
@@ -4734,6 +4958,7 @@
           <w:rFonts w:ascii="Consolas" w:hAnsi="Consolas"/>
           <w:b/>
           <w:bCs/>
+          <w:highlight w:val="yellow"/>
         </w:rPr>
         <w:t>[</w:t>
       </w:r>
@@ -4742,6 +4967,7 @@
           <w:rFonts w:ascii="Consolas" w:hAnsi="Consolas"/>
           <w:b/>
           <w:bCs/>
+          <w:highlight w:val="yellow"/>
         </w:rPr>
         <w:t>Add to Cart</w:t>
       </w:r>
@@ -4750,6 +4976,7 @@
           <w:rFonts w:ascii="Consolas" w:hAnsi="Consolas"/>
           <w:b/>
           <w:bCs/>
+          <w:highlight w:val="yellow"/>
         </w:rPr>
         <w:t>]</w:t>
       </w:r>
@@ -4759,6 +4986,9 @@
         <w:jc w:val="both"/>
       </w:pPr>
       <w:r>
+        <w:rPr>
+          <w:highlight w:val="yellow"/>
+        </w:rPr>
         <w:t xml:space="preserve">The </w:t>
       </w:r>
       <w:r>
@@ -4766,66 +4996,70 @@
           <w:rFonts w:ascii="Consolas" w:hAnsi="Consolas"/>
           <w:b/>
           <w:bCs/>
-        </w:rPr>
-        <w:t>[</w:t>
-      </w:r>
-      <w:r>
-        <w:rPr>
-          <w:rFonts w:ascii="Consolas" w:hAnsi="Consolas"/>
-          <w:b/>
-          <w:bCs/>
-        </w:rPr>
-        <w:t>Edit</w:t>
-      </w:r>
-      <w:r>
-        <w:rPr>
-          <w:rFonts w:ascii="Consolas" w:hAnsi="Consolas"/>
-          <w:b/>
-          <w:bCs/>
-        </w:rPr>
-        <w:t>]</w:t>
-      </w:r>
-      <w:r>
+          <w:highlight w:val="yellow"/>
+        </w:rPr>
+        <w:t>[Edit]</w:t>
+      </w:r>
+      <w:r>
+        <w:rPr>
+          <w:highlight w:val="yellow"/>
+        </w:rPr>
         <w:t xml:space="preserve"> button displays a new page with a form, filled in with </w:t>
       </w:r>
       <w:r>
         <w:rPr>
           <w:b/>
           <w:bCs/>
+          <w:highlight w:val="yellow"/>
         </w:rPr>
         <w:t>all</w:t>
       </w:r>
       <w:r>
+        <w:rPr>
+          <w:highlight w:val="yellow"/>
+        </w:rPr>
         <w:t xml:space="preserve"> of the </w:t>
       </w:r>
       <w:r>
         <w:rPr>
           <w:b/>
           <w:bCs/>
+          <w:highlight w:val="yellow"/>
         </w:rPr>
         <w:t>info</w:t>
       </w:r>
       <w:r>
+        <w:rPr>
+          <w:highlight w:val="yellow"/>
+        </w:rPr>
         <w:t xml:space="preserve"> for the </w:t>
       </w:r>
       <w:r>
         <w:rPr>
           <w:b/>
           <w:bCs/>
+          <w:highlight w:val="yellow"/>
         </w:rPr>
         <w:t>selected</w:t>
       </w:r>
       <w:r>
+        <w:rPr>
+          <w:highlight w:val="yellow"/>
+        </w:rPr>
         <w:t xml:space="preserve"> </w:t>
       </w:r>
       <w:r>
         <w:rPr>
           <w:b/>
           <w:bCs/>
+          <w:highlight w:val="yellow"/>
         </w:rPr>
         <w:t>ad</w:t>
       </w:r>
       <w:r>
+        <w:rPr>
+          <w:highlight w:val="yellow"/>
+        </w:rPr>
         <w:t>. Users can change this info and save it.</w:t>
       </w:r>
     </w:p>
@@ -4840,6 +5074,9 @@
         </w:rPr>
       </w:pPr>
       <w:r>
+        <w:rPr>
+          <w:highlight w:val="yellow"/>
+        </w:rPr>
         <w:t xml:space="preserve">The </w:t>
       </w:r>
       <w:r>
@@ -4847,6 +5084,7 @@
           <w:rFonts w:ascii="Consolas" w:hAnsi="Consolas"/>
           <w:b/>
           <w:bCs/>
+          <w:highlight w:val="yellow"/>
         </w:rPr>
         <w:t>[</w:t>
       </w:r>
@@ -4855,6 +5093,7 @@
           <w:rFonts w:ascii="Consolas" w:hAnsi="Consolas"/>
           <w:b/>
           <w:bCs/>
+          <w:highlight w:val="yellow"/>
         </w:rPr>
         <w:t>Ad</w:t>
       </w:r>
@@ -4863,6 +5102,7 @@
           <w:rFonts w:ascii="Consolas" w:hAnsi="Consolas"/>
           <w:b/>
           <w:bCs/>
+          <w:highlight w:val="yellow"/>
         </w:rPr>
         <w:t>d</w:t>
       </w:r>
@@ -4871,6 +5111,7 @@
           <w:rFonts w:ascii="Consolas" w:hAnsi="Consolas"/>
           <w:b/>
           <w:bCs/>
+          <w:highlight w:val="yellow"/>
         </w:rPr>
         <w:t xml:space="preserve"> to Cart</w:t>
       </w:r>
@@ -4879,6 +5120,7 @@
           <w:rFonts w:ascii="Consolas" w:hAnsi="Consolas"/>
           <w:b/>
           <w:bCs/>
+          <w:highlight w:val="yellow"/>
         </w:rPr>
         <w:t>]</w:t>
       </w:r>
@@ -4887,29 +5129,41 @@
           <w:rFonts w:cstheme="minorHAnsi"/>
           <w:b/>
           <w:bCs/>
+          <w:highlight w:val="yellow"/>
         </w:rPr>
         <w:t xml:space="preserve"> </w:t>
       </w:r>
       <w:r>
+        <w:rPr>
+          <w:highlight w:val="yellow"/>
+        </w:rPr>
         <w:t xml:space="preserve">button </w:t>
       </w:r>
       <w:r>
+        <w:rPr>
+          <w:highlight w:val="yellow"/>
+        </w:rPr>
         <w:t xml:space="preserve">adds the </w:t>
       </w:r>
       <w:r>
         <w:rPr>
           <w:rStyle w:val="CodeChar"/>
           <w:rFonts w:asciiTheme="minorHAnsi" w:hAnsiTheme="minorHAnsi" w:cstheme="minorHAnsi"/>
+          <w:highlight w:val="yellow"/>
         </w:rPr>
         <w:t>ad</w:t>
       </w:r>
       <w:r>
+        <w:rPr>
+          <w:highlight w:val="yellow"/>
+        </w:rPr>
         <w:t xml:space="preserve"> to the </w:t>
       </w:r>
       <w:r>
         <w:rPr>
           <w:rStyle w:val="CodeChar"/>
           <w:rFonts w:asciiTheme="minorHAnsi" w:hAnsiTheme="minorHAnsi" w:cstheme="minorHAnsi"/>
+          <w:highlight w:val="yellow"/>
         </w:rPr>
         <w:t>u</w:t>
       </w:r>
@@ -4917,6 +5171,7 @@
         <w:rPr>
           <w:rStyle w:val="CodeChar"/>
           <w:rFonts w:asciiTheme="minorHAnsi" w:hAnsiTheme="minorHAnsi" w:cstheme="minorHAnsi"/>
+          <w:highlight w:val="yellow"/>
         </w:rPr>
         <w:t>ser</w:t>
       </w:r>
@@ -4926,41 +5181,55 @@
           <w:rFonts w:asciiTheme="minorHAnsi" w:hAnsiTheme="minorHAnsi" w:cstheme="minorHAnsi"/>
           <w:b w:val="0"/>
           <w:bCs/>
+          <w:highlight w:val="yellow"/>
         </w:rPr>
         <w:t>'</w:t>
       </w:r>
       <w:r>
         <w:rPr>
           <w:rFonts w:cstheme="minorHAnsi"/>
+          <w:highlight w:val="yellow"/>
         </w:rPr>
         <w:t>s</w:t>
       </w:r>
       <w:r>
+        <w:rPr>
+          <w:highlight w:val="yellow"/>
+        </w:rPr>
         <w:t xml:space="preserve"> collection of </w:t>
       </w:r>
       <w:r>
         <w:rPr>
           <w:rStyle w:val="CodeChar"/>
           <w:rFonts w:asciiTheme="minorHAnsi" w:hAnsiTheme="minorHAnsi" w:cstheme="minorHAnsi"/>
+          <w:highlight w:val="yellow"/>
         </w:rPr>
         <w:t>ad</w:t>
       </w:r>
       <w:r>
+        <w:rPr>
+          <w:highlight w:val="yellow"/>
+        </w:rPr>
         <w:t xml:space="preserve">, </w:t>
       </w:r>
       <w:r>
         <w:rPr>
           <w:b/>
+          <w:highlight w:val="yellow"/>
         </w:rPr>
         <w:t xml:space="preserve">unless it is already </w:t>
       </w:r>
       <w:r>
         <w:rPr>
           <w:b/>
+          <w:highlight w:val="yellow"/>
         </w:rPr>
         <w:t>added</w:t>
       </w:r>
       <w:r>
+        <w:rPr>
+          <w:highlight w:val="yellow"/>
+        </w:rPr>
         <w:t>.</w:t>
       </w:r>
     </w:p>
@@ -4975,22 +5244,28 @@
         <w:rPr>
           <w:rStyle w:val="CodeChar"/>
           <w:rFonts w:asciiTheme="minorHAnsi" w:hAnsiTheme="minorHAnsi" w:cstheme="minorHAnsi"/>
+          <w:highlight w:val="yellow"/>
         </w:rPr>
         <w:t>Users</w:t>
       </w:r>
       <w:r>
         <w:rPr>
           <w:b/>
+          <w:highlight w:val="yellow"/>
         </w:rPr>
         <w:t xml:space="preserve"> </w:t>
       </w:r>
       <w:r>
+        <w:rPr>
+          <w:highlight w:val="yellow"/>
+        </w:rPr>
         <w:t>have a</w:t>
       </w:r>
       <w:r>
         <w:rPr>
           <w:rStyle w:val="CodeChar"/>
           <w:rFonts w:asciiTheme="minorHAnsi" w:hAnsiTheme="minorHAnsi" w:cstheme="minorHAnsi"/>
+          <w:highlight w:val="yellow"/>
         </w:rPr>
         <w:t xml:space="preserve"> </w:t>
       </w:r>
@@ -4998,12 +5273,14 @@
         <w:rPr>
           <w:rStyle w:val="CodeChar"/>
           <w:rFonts w:cstheme="minorHAnsi"/>
+          <w:highlight w:val="yellow"/>
         </w:rPr>
         <w:t xml:space="preserve">My </w:t>
       </w:r>
       <w:r>
         <w:rPr>
           <w:rStyle w:val="CodeChar"/>
+          <w:highlight w:val="yellow"/>
         </w:rPr>
         <w:t>Cart</w:t>
       </w:r>
@@ -5011,26 +5288,35 @@
         <w:rPr>
           <w:rStyle w:val="CodeChar"/>
           <w:rFonts w:asciiTheme="minorHAnsi" w:hAnsiTheme="minorHAnsi" w:cstheme="minorHAnsi"/>
+          <w:highlight w:val="yellow"/>
         </w:rPr>
         <w:t xml:space="preserve"> </w:t>
       </w:r>
       <w:r>
+        <w:rPr>
+          <w:highlight w:val="yellow"/>
+        </w:rPr>
         <w:t xml:space="preserve">page where only the </w:t>
       </w:r>
       <w:r>
         <w:rPr>
           <w:rStyle w:val="CodeChar"/>
           <w:rFonts w:asciiTheme="minorHAnsi" w:hAnsiTheme="minorHAnsi" w:cstheme="minorHAnsi"/>
+          <w:highlight w:val="yellow"/>
         </w:rPr>
         <w:t>ads</w:t>
       </w:r>
       <w:r>
         <w:rPr>
           <w:b/>
+          <w:highlight w:val="yellow"/>
         </w:rPr>
         <w:t xml:space="preserve"> </w:t>
       </w:r>
       <w:r>
+        <w:rPr>
+          <w:highlight w:val="yellow"/>
+        </w:rPr>
         <w:t>in their collection are visualized.</w:t>
       </w:r>
     </w:p>
@@ -5047,12 +5333,19 @@
           <w:rFonts w:asciiTheme="minorHAnsi" w:hAnsiTheme="minorHAnsi"/>
           <w:b w:val="0"/>
           <w:noProof w:val="0"/>
-        </w:rPr>
-      </w:pPr>
-      <w:r>
+          <w:highlight w:val="yellow"/>
+        </w:rPr>
+      </w:pPr>
+      <w:r>
+        <w:rPr>
+          <w:highlight w:val="yellow"/>
+        </w:rPr>
         <w:t>The</w:t>
       </w:r>
       <w:r>
+        <w:rPr>
+          <w:highlight w:val="yellow"/>
+        </w:rPr>
         <w:t xml:space="preserve"> </w:t>
       </w:r>
       <w:r>
@@ -5060,6 +5353,7 @@
           <w:rFonts w:ascii="Consolas" w:hAnsi="Consolas"/>
           <w:b/>
           <w:bCs/>
+          <w:highlight w:val="yellow"/>
         </w:rPr>
         <w:t>[</w:t>
       </w:r>
@@ -5068,6 +5362,7 @@
           <w:rFonts w:ascii="Consolas" w:hAnsi="Consolas"/>
           <w:b/>
           <w:bCs/>
+          <w:highlight w:val="yellow"/>
         </w:rPr>
         <w:t>Remove from Cart</w:t>
       </w:r>
@@ -5076,42 +5371,61 @@
           <w:rFonts w:ascii="Consolas" w:hAnsi="Consolas"/>
           <w:b/>
           <w:bCs/>
+          <w:highlight w:val="yellow"/>
         </w:rPr>
         <w:t>]</w:t>
       </w:r>
       <w:r>
+        <w:rPr>
+          <w:highlight w:val="yellow"/>
+        </w:rPr>
         <w:t xml:space="preserve"> button </w:t>
       </w:r>
       <w:r>
         <w:rPr>
           <w:b/>
           <w:bCs/>
+          <w:highlight w:val="yellow"/>
         </w:rPr>
         <w:t>removes</w:t>
       </w:r>
       <w:r>
+        <w:rPr>
+          <w:highlight w:val="yellow"/>
+        </w:rPr>
         <w:t xml:space="preserve"> the</w:t>
       </w:r>
       <w:r>
+        <w:rPr>
+          <w:highlight w:val="yellow"/>
+        </w:rPr>
         <w:t xml:space="preserve"> </w:t>
       </w:r>
       <w:r>
         <w:rPr>
           <w:b/>
           <w:bCs/>
+          <w:highlight w:val="yellow"/>
         </w:rPr>
         <w:t>ad</w:t>
       </w:r>
       <w:r>
+        <w:rPr>
+          <w:highlight w:val="yellow"/>
+        </w:rPr>
         <w:t xml:space="preserve"> from the</w:t>
       </w:r>
       <w:r>
+        <w:rPr>
+          <w:highlight w:val="yellow"/>
+        </w:rPr>
         <w:t xml:space="preserve"> </w:t>
       </w:r>
       <w:r>
         <w:rPr>
           <w:b/>
           <w:bCs/>
+          <w:highlight w:val="yellow"/>
         </w:rPr>
         <w:t>user'</w:t>
       </w:r>
@@ -5119,23 +5433,34 @@
         <w:rPr>
           <w:b/>
           <w:bCs/>
+          <w:highlight w:val="yellow"/>
         </w:rPr>
         <w:t>s</w:t>
       </w:r>
       <w:r>
+        <w:rPr>
+          <w:highlight w:val="yellow"/>
+        </w:rPr>
         <w:t xml:space="preserve"> collection of</w:t>
       </w:r>
       <w:r>
+        <w:rPr>
+          <w:highlight w:val="yellow"/>
+        </w:rPr>
         <w:t xml:space="preserve"> </w:t>
       </w:r>
       <w:r>
         <w:rPr>
           <w:b/>
           <w:bCs/>
+          <w:highlight w:val="yellow"/>
         </w:rPr>
         <w:t>ads</w:t>
       </w:r>
       <w:r>
+        <w:rPr>
+          <w:highlight w:val="yellow"/>
+        </w:rPr>
         <w:t>.</w:t>
       </w:r>
     </w:p>
@@ -5156,13 +5481,20 @@
           <w:numId w:val="12"/>
         </w:numPr>
         <w:jc w:val="both"/>
-      </w:pPr>
-      <w:r>
+        <w:rPr>
+          <w:highlight w:val="yellow"/>
+        </w:rPr>
+      </w:pPr>
+      <w:r>
+        <w:rPr>
+          <w:highlight w:val="yellow"/>
+        </w:rPr>
         <w:t xml:space="preserve">Upon </w:t>
       </w:r>
       <w:r>
         <w:rPr>
           <w:rFonts w:cstheme="minorHAnsi"/>
+          <w:highlight w:val="yellow"/>
         </w:rPr>
         <w:t xml:space="preserve">successful </w:t>
       </w:r>
@@ -5170,16 +5502,26 @@
         <w:rPr>
           <w:rStyle w:val="CodeChar"/>
           <w:rFonts w:asciiTheme="minorHAnsi" w:hAnsiTheme="minorHAnsi" w:cstheme="minorHAnsi"/>
+          <w:highlight w:val="yellow"/>
         </w:rPr>
         <w:t>Login</w:t>
       </w:r>
       <w:r>
+        <w:rPr>
+          <w:highlight w:val="yellow"/>
+        </w:rPr>
         <w:t xml:space="preserve"> of a</w:t>
       </w:r>
       <w:r>
+        <w:rPr>
+          <w:highlight w:val="yellow"/>
+        </w:rPr>
         <w:t>n</w:t>
       </w:r>
       <w:r>
+        <w:rPr>
+          <w:highlight w:val="yellow"/>
+        </w:rPr>
         <w:t xml:space="preserve"> </w:t>
       </w:r>
       <w:proofErr w:type="spellStart"/>
@@ -5188,29 +5530,41 @@
           <w:rFonts w:ascii="Consolas" w:hAnsi="Consolas"/>
           <w:b/>
           <w:bCs/>
+          <w:highlight w:val="yellow"/>
         </w:rPr>
         <w:t>IdentityUser</w:t>
       </w:r>
       <w:proofErr w:type="spellEnd"/>
       <w:r>
+        <w:rPr>
+          <w:highlight w:val="yellow"/>
+        </w:rPr>
         <w:t xml:space="preserve">, you should be redirected to the </w:t>
       </w:r>
       <w:r>
+        <w:rPr>
+          <w:highlight w:val="yellow"/>
+        </w:rPr>
         <w:t>/</w:t>
       </w:r>
       <w:r>
         <w:rPr>
           <w:rStyle w:val="CodeChar"/>
+          <w:highlight w:val="yellow"/>
         </w:rPr>
         <w:t>Ad</w:t>
       </w:r>
       <w:r>
         <w:rPr>
           <w:rStyle w:val="CodeChar"/>
+          <w:highlight w:val="yellow"/>
         </w:rPr>
         <w:t>/All</w:t>
       </w:r>
       <w:r>
+        <w:rPr>
+          <w:highlight w:val="yellow"/>
+        </w:rPr>
         <w:t>.</w:t>
       </w:r>
     </w:p>
@@ -5222,13 +5576,20 @@
           <w:numId w:val="12"/>
         </w:numPr>
         <w:jc w:val="both"/>
-      </w:pPr>
-      <w:r>
+        <w:rPr>
+          <w:highlight w:val="yellow"/>
+        </w:rPr>
+      </w:pPr>
+      <w:r>
+        <w:rPr>
+          <w:highlight w:val="yellow"/>
+        </w:rPr>
         <w:t xml:space="preserve">Upon </w:t>
       </w:r>
       <w:r>
         <w:rPr>
           <w:rFonts w:cstheme="minorHAnsi"/>
+          <w:highlight w:val="yellow"/>
         </w:rPr>
         <w:t xml:space="preserve">successful </w:t>
       </w:r>
@@ -5236,50 +5597,78 @@
         <w:rPr>
           <w:rStyle w:val="CodeChar"/>
           <w:rFonts w:asciiTheme="minorHAnsi" w:hAnsiTheme="minorHAnsi" w:cstheme="minorHAnsi"/>
+          <w:highlight w:val="yellow"/>
         </w:rPr>
         <w:t>Creation</w:t>
       </w:r>
       <w:r>
+        <w:rPr>
+          <w:highlight w:val="yellow"/>
+        </w:rPr>
         <w:t xml:space="preserve"> of a</w:t>
       </w:r>
       <w:r>
+        <w:rPr>
+          <w:highlight w:val="yellow"/>
+        </w:rPr>
         <w:t>n</w:t>
       </w:r>
       <w:r>
+        <w:rPr>
+          <w:highlight w:val="yellow"/>
+        </w:rPr>
         <w:t xml:space="preserve"> </w:t>
       </w:r>
       <w:r>
         <w:rPr>
           <w:rStyle w:val="CodeChar"/>
           <w:rFonts w:asciiTheme="minorHAnsi" w:hAnsiTheme="minorHAnsi" w:cstheme="minorHAnsi"/>
+          <w:highlight w:val="yellow"/>
         </w:rPr>
         <w:t>Ad</w:t>
       </w:r>
       <w:r>
+        <w:rPr>
+          <w:highlight w:val="yellow"/>
+        </w:rPr>
         <w:t>,</w:t>
       </w:r>
       <w:r>
+        <w:rPr>
+          <w:highlight w:val="yellow"/>
+        </w:rPr>
         <w:t xml:space="preserve"> you should be redirected to the</w:t>
       </w:r>
       <w:r>
+        <w:rPr>
+          <w:highlight w:val="yellow"/>
+        </w:rPr>
         <w:t xml:space="preserve"> </w:t>
       </w:r>
       <w:r>
+        <w:rPr>
+          <w:highlight w:val="yellow"/>
+        </w:rPr>
         <w:t>/</w:t>
       </w:r>
       <w:r>
         <w:rPr>
           <w:rStyle w:val="CodeChar"/>
+          <w:highlight w:val="yellow"/>
         </w:rPr>
         <w:t>Ad</w:t>
       </w:r>
       <w:r>
         <w:rPr>
           <w:rStyle w:val="CodeChar"/>
+          <w:highlight w:val="yellow"/>
         </w:rPr>
         <w:t>/All</w:t>
       </w:r>
       <w:r>
+        <w:rPr>
+          <w:highlight w:val="yellow"/>
+        </w:rPr>
         <w:t>.</w:t>
       </w:r>
     </w:p>
@@ -5291,13 +5680,20 @@
           <w:numId w:val="12"/>
         </w:numPr>
         <w:jc w:val="both"/>
-      </w:pPr>
-      <w:r>
+        <w:rPr>
+          <w:highlight w:val="yellow"/>
+        </w:rPr>
+      </w:pPr>
+      <w:r>
+        <w:rPr>
+          <w:highlight w:val="yellow"/>
+        </w:rPr>
         <w:t xml:space="preserve">Upon </w:t>
       </w:r>
       <w:r>
         <w:rPr>
           <w:rFonts w:cstheme="minorHAnsi"/>
+          <w:highlight w:val="yellow"/>
         </w:rPr>
         <w:t xml:space="preserve">successful </w:t>
       </w:r>
@@ -5305,13 +5701,20 @@
         <w:rPr>
           <w:rStyle w:val="CodeChar"/>
           <w:rFonts w:asciiTheme="minorHAnsi" w:hAnsiTheme="minorHAnsi" w:cstheme="minorHAnsi"/>
+          <w:highlight w:val="yellow"/>
         </w:rPr>
         <w:t>Adding</w:t>
       </w:r>
       <w:r>
+        <w:rPr>
+          <w:highlight w:val="yellow"/>
+        </w:rPr>
         <w:t xml:space="preserve"> a</w:t>
       </w:r>
       <w:r>
+        <w:rPr>
+          <w:highlight w:val="yellow"/>
+        </w:rPr>
         <w:t xml:space="preserve">n </w:t>
       </w:r>
       <w:r>
@@ -5319,71 +5722,105 @@
           <w:rFonts w:cstheme="minorHAnsi"/>
           <w:b/>
           <w:bCs/>
+          <w:highlight w:val="yellow"/>
         </w:rPr>
         <w:t>Ad</w:t>
       </w:r>
       <w:r>
+        <w:rPr>
+          <w:highlight w:val="yellow"/>
+        </w:rPr>
         <w:t xml:space="preserve"> </w:t>
       </w:r>
       <w:r>
+        <w:rPr>
+          <w:highlight w:val="yellow"/>
+        </w:rPr>
         <w:t xml:space="preserve">to the </w:t>
       </w:r>
       <w:r>
         <w:rPr>
           <w:rStyle w:val="CodeChar"/>
           <w:rFonts w:asciiTheme="minorHAnsi" w:hAnsiTheme="minorHAnsi" w:cstheme="minorHAnsi"/>
+          <w:highlight w:val="yellow"/>
         </w:rPr>
         <w:t>User</w:t>
       </w:r>
       <w:r>
         <w:rPr>
           <w:rFonts w:cstheme="minorHAnsi"/>
+          <w:highlight w:val="yellow"/>
         </w:rPr>
         <w:t>'</w:t>
       </w:r>
       <w:r>
         <w:rPr>
           <w:rFonts w:cstheme="minorHAnsi"/>
+          <w:highlight w:val="yellow"/>
         </w:rPr>
         <w:t>s</w:t>
       </w:r>
       <w:r>
+        <w:rPr>
+          <w:highlight w:val="yellow"/>
+        </w:rPr>
         <w:t xml:space="preserve"> collection</w:t>
       </w:r>
       <w:r>
+        <w:rPr>
+          <w:highlight w:val="yellow"/>
+        </w:rPr>
         <w:t>,</w:t>
       </w:r>
       <w:r>
+        <w:rPr>
+          <w:highlight w:val="yellow"/>
+        </w:rPr>
         <w:t xml:space="preserve"> should be redirected to </w:t>
       </w:r>
       <w:r>
+        <w:rPr>
+          <w:highlight w:val="yellow"/>
+        </w:rPr>
         <w:t>the</w:t>
       </w:r>
       <w:r>
+        <w:rPr>
+          <w:highlight w:val="yellow"/>
+        </w:rPr>
         <w:t xml:space="preserve"> </w:t>
       </w:r>
       <w:r>
+        <w:rPr>
+          <w:highlight w:val="yellow"/>
+        </w:rPr>
         <w:t>/</w:t>
       </w:r>
       <w:r>
         <w:rPr>
           <w:rStyle w:val="CodeChar"/>
+          <w:highlight w:val="yellow"/>
         </w:rPr>
         <w:t>Ad</w:t>
       </w:r>
       <w:r>
         <w:rPr>
           <w:rStyle w:val="CodeChar"/>
+          <w:highlight w:val="yellow"/>
         </w:rPr>
         <w:t>/</w:t>
       </w:r>
       <w:r>
         <w:rPr>
           <w:rStyle w:val="CodeChar"/>
+          <w:highlight w:val="yellow"/>
         </w:rPr>
         <w:t>Cart</w:t>
       </w:r>
       <w:r>
+        <w:rPr>
+          <w:highlight w:val="yellow"/>
+        </w:rPr>
         <w:t>.</w:t>
       </w:r>
     </w:p>
@@ -5397,12 +5834,16 @@
         <w:jc w:val="both"/>
       </w:pPr>
       <w:r>
+        <w:rPr>
+          <w:highlight w:val="yellow"/>
+        </w:rPr>
         <w:t xml:space="preserve">Upon successful </w:t>
       </w:r>
       <w:r>
         <w:rPr>
           <w:b/>
           <w:bCs/>
+          <w:highlight w:val="yellow"/>
         </w:rPr>
         <w:t>Editin</w:t>
       </w:r>
@@ -5410,20 +5851,28 @@
         <w:rPr>
           <w:b/>
           <w:bCs/>
+          <w:highlight w:val="yellow"/>
         </w:rPr>
         <w:t>g</w:t>
       </w:r>
       <w:r>
+        <w:rPr>
+          <w:highlight w:val="yellow"/>
+        </w:rPr>
         <w:t xml:space="preserve"> of an </w:t>
       </w:r>
       <w:r>
         <w:rPr>
           <w:b/>
           <w:bCs/>
+          <w:highlight w:val="yellow"/>
         </w:rPr>
         <w:t>Ad,</w:t>
       </w:r>
       <w:r>
+        <w:rPr>
+          <w:highlight w:val="yellow"/>
+        </w:rPr>
         <w:t xml:space="preserve"> you should be redirected to the </w:t>
       </w:r>
       <w:r>
@@ -5431,6 +5880,7 @@
           <w:rFonts w:ascii="Consolas" w:hAnsi="Consolas"/>
           <w:b/>
           <w:bCs/>
+          <w:highlight w:val="yellow"/>
         </w:rPr>
         <w:t>/</w:t>
       </w:r>
@@ -5439,6 +5889,7 @@
           <w:rFonts w:ascii="Consolas" w:hAnsi="Consolas"/>
           <w:b/>
           <w:bCs/>
+          <w:highlight w:val="yellow"/>
         </w:rPr>
         <w:t>Ad</w:t>
       </w:r>
@@ -5447,10 +5898,14 @@
           <w:rFonts w:ascii="Consolas" w:hAnsi="Consolas"/>
           <w:b/>
           <w:bCs/>
+          <w:highlight w:val="yellow"/>
         </w:rPr>
         <w:t>/All</w:t>
       </w:r>
       <w:r>
+        <w:rPr>
+          <w:highlight w:val="yellow"/>
+        </w:rPr>
         <w:t>.</w:t>
       </w:r>
     </w:p>
@@ -5462,13 +5917,20 @@
           <w:numId w:val="12"/>
         </w:numPr>
         <w:jc w:val="both"/>
-      </w:pPr>
-      <w:r>
+        <w:rPr>
+          <w:highlight w:val="yellow"/>
+        </w:rPr>
+      </w:pPr>
+      <w:r>
+        <w:rPr>
+          <w:highlight w:val="yellow"/>
+        </w:rPr>
         <w:t xml:space="preserve">Upon </w:t>
       </w:r>
       <w:r>
         <w:rPr>
           <w:rFonts w:cstheme="minorHAnsi"/>
+          <w:highlight w:val="yellow"/>
         </w:rPr>
         <w:t xml:space="preserve">successful </w:t>
       </w:r>
@@ -5476,32 +5938,47 @@
         <w:rPr>
           <w:rStyle w:val="CodeChar"/>
           <w:rFonts w:asciiTheme="minorHAnsi" w:hAnsiTheme="minorHAnsi" w:cstheme="minorHAnsi"/>
+          <w:highlight w:val="yellow"/>
         </w:rPr>
         <w:t>Removal</w:t>
       </w:r>
       <w:r>
+        <w:rPr>
+          <w:highlight w:val="yellow"/>
+        </w:rPr>
         <w:t xml:space="preserve"> of a</w:t>
       </w:r>
       <w:r>
+        <w:rPr>
+          <w:highlight w:val="yellow"/>
+        </w:rPr>
         <w:t xml:space="preserve">n </w:t>
       </w:r>
       <w:r>
         <w:rPr>
           <w:b/>
           <w:bCs/>
+          <w:highlight w:val="yellow"/>
         </w:rPr>
         <w:t>Ad</w:t>
       </w:r>
       <w:r>
+        <w:rPr>
+          <w:highlight w:val="yellow"/>
+        </w:rPr>
         <w:t xml:space="preserve"> </w:t>
       </w:r>
       <w:r>
+        <w:rPr>
+          <w:highlight w:val="yellow"/>
+        </w:rPr>
         <w:t>from the</w:t>
       </w:r>
       <w:r>
         <w:rPr>
           <w:rStyle w:val="CodeChar"/>
           <w:rFonts w:asciiTheme="minorHAnsi" w:hAnsiTheme="minorHAnsi" w:cstheme="minorHAnsi"/>
+          <w:highlight w:val="yellow"/>
         </w:rPr>
         <w:t xml:space="preserve"> </w:t>
       </w:r>
@@ -5509,43 +5986,55 @@
         <w:rPr>
           <w:rStyle w:val="CodeChar"/>
           <w:rFonts w:asciiTheme="minorHAnsi" w:hAnsiTheme="minorHAnsi" w:cstheme="minorHAnsi"/>
+          <w:highlight w:val="yellow"/>
         </w:rPr>
         <w:t>User</w:t>
       </w:r>
       <w:r>
         <w:rPr>
           <w:rFonts w:cstheme="minorHAnsi"/>
+          <w:highlight w:val="yellow"/>
         </w:rPr>
         <w:t>'</w:t>
       </w:r>
       <w:r>
         <w:rPr>
           <w:rFonts w:cstheme="minorHAnsi"/>
+          <w:highlight w:val="yellow"/>
         </w:rPr>
         <w:t>s</w:t>
       </w:r>
       <w:r>
+        <w:rPr>
+          <w:highlight w:val="yellow"/>
+        </w:rPr>
         <w:t xml:space="preserve"> collection, should be redirected to the /</w:t>
       </w:r>
       <w:r>
         <w:rPr>
           <w:rStyle w:val="CodeChar"/>
+          <w:highlight w:val="yellow"/>
         </w:rPr>
         <w:t>Ad</w:t>
       </w:r>
       <w:r>
         <w:rPr>
           <w:rStyle w:val="CodeChar"/>
+          <w:highlight w:val="yellow"/>
         </w:rPr>
         <w:t>/</w:t>
       </w:r>
       <w:r>
         <w:rPr>
           <w:rStyle w:val="CodeChar"/>
+          <w:highlight w:val="yellow"/>
         </w:rPr>
         <w:t>All</w:t>
       </w:r>
       <w:r>
+        <w:rPr>
+          <w:highlight w:val="yellow"/>
+        </w:rPr>
         <w:t>.</w:t>
       </w:r>
     </w:p>
@@ -5557,10 +6046,14 @@
           <w:numId w:val="12"/>
         </w:numPr>
         <w:jc w:val="both"/>
+        <w:rPr>
+          <w:highlight w:val="yellow"/>
+        </w:rPr>
       </w:pPr>
       <w:r>
         <w:rPr>
           <w:rFonts w:cstheme="minorHAnsi"/>
+          <w:highlight w:val="yellow"/>
         </w:rPr>
         <w:t xml:space="preserve">If a </w:t>
       </w:r>
@@ -5568,12 +6061,14 @@
         <w:rPr>
           <w:rStyle w:val="CodeChar"/>
           <w:rFonts w:asciiTheme="minorHAnsi" w:hAnsiTheme="minorHAnsi" w:cstheme="minorHAnsi"/>
+          <w:highlight w:val="yellow"/>
         </w:rPr>
         <w:t>User</w:t>
       </w:r>
       <w:r>
         <w:rPr>
           <w:rFonts w:cstheme="minorHAnsi"/>
+          <w:highlight w:val="yellow"/>
         </w:rPr>
         <w:t xml:space="preserve"> tries to </w:t>
       </w:r>
@@ -5581,12 +6076,14 @@
         <w:rPr>
           <w:rFonts w:cstheme="minorHAnsi"/>
           <w:b/>
+          <w:highlight w:val="yellow"/>
         </w:rPr>
         <w:t>add</w:t>
       </w:r>
       <w:r>
         <w:rPr>
           <w:rFonts w:cstheme="minorHAnsi"/>
+          <w:highlight w:val="yellow"/>
         </w:rPr>
         <w:t xml:space="preserve"> an </w:t>
       </w:r>
@@ -5594,6 +6091,7 @@
         <w:rPr>
           <w:rFonts w:cstheme="minorHAnsi"/>
           <w:b/>
+          <w:highlight w:val="yellow"/>
         </w:rPr>
         <w:t xml:space="preserve">already </w:t>
       </w:r>
@@ -5601,12 +6099,14 @@
         <w:rPr>
           <w:rFonts w:cstheme="minorHAnsi"/>
           <w:b/>
+          <w:highlight w:val="yellow"/>
         </w:rPr>
         <w:t>added</w:t>
       </w:r>
       <w:r>
         <w:rPr>
           <w:rFonts w:cstheme="minorHAnsi"/>
+          <w:highlight w:val="yellow"/>
         </w:rPr>
         <w:t xml:space="preserve"> </w:t>
       </w:r>
@@ -5614,6 +6114,7 @@
         <w:rPr>
           <w:rStyle w:val="CodeChar"/>
           <w:rFonts w:asciiTheme="minorHAnsi" w:hAnsiTheme="minorHAnsi" w:cstheme="minorHAnsi"/>
+          <w:highlight w:val="yellow"/>
         </w:rPr>
         <w:t>ad</w:t>
       </w:r>
@@ -5621,12 +6122,14 @@
         <w:rPr>
           <w:rStyle w:val="CodeChar"/>
           <w:rFonts w:asciiTheme="minorHAnsi" w:hAnsiTheme="minorHAnsi" w:cstheme="minorHAnsi"/>
+          <w:highlight w:val="yellow"/>
         </w:rPr>
         <w:t xml:space="preserve"> </w:t>
       </w:r>
       <w:r>
         <w:rPr>
           <w:rFonts w:cstheme="minorHAnsi"/>
+          <w:highlight w:val="yellow"/>
         </w:rPr>
         <w:t xml:space="preserve">to their </w:t>
       </w:r>
@@ -5634,43 +6137,55 @@
         <w:rPr>
           <w:rFonts w:cstheme="minorHAnsi"/>
           <w:b/>
+          <w:highlight w:val="yellow"/>
         </w:rPr>
         <w:t>collection</w:t>
       </w:r>
       <w:r>
         <w:rPr>
           <w:rFonts w:cstheme="minorHAnsi"/>
+          <w:highlight w:val="yellow"/>
         </w:rPr>
         <w:t>, they should be redirected</w:t>
       </w:r>
       <w:r>
+        <w:rPr>
+          <w:highlight w:val="yellow"/>
+        </w:rPr>
         <w:t xml:space="preserve"> to </w:t>
       </w:r>
       <w:r>
         <w:rPr>
           <w:rStyle w:val="CodeChar"/>
+          <w:highlight w:val="yellow"/>
         </w:rPr>
         <w:t>/</w:t>
       </w:r>
       <w:r>
         <w:rPr>
           <w:rStyle w:val="CodeChar"/>
+          <w:highlight w:val="yellow"/>
         </w:rPr>
         <w:t>Ad</w:t>
       </w:r>
       <w:r>
         <w:rPr>
           <w:rStyle w:val="CodeChar"/>
+          <w:highlight w:val="yellow"/>
         </w:rPr>
         <w:t>/</w:t>
       </w:r>
       <w:r>
         <w:rPr>
           <w:rStyle w:val="CodeChar"/>
+          <w:highlight w:val="yellow"/>
         </w:rPr>
         <w:t>All</w:t>
       </w:r>
       <w:r>
+        <w:rPr>
+          <w:highlight w:val="yellow"/>
+        </w:rPr>
         <w:t xml:space="preserve"> (or just a page refresh).</w:t>
       </w:r>
     </w:p>
@@ -5682,13 +6197,20 @@
           <w:numId w:val="12"/>
         </w:numPr>
         <w:jc w:val="both"/>
-      </w:pPr>
-      <w:r>
+        <w:rPr>
+          <w:highlight w:val="yellow"/>
+        </w:rPr>
+      </w:pPr>
+      <w:r>
+        <w:rPr>
+          <w:highlight w:val="yellow"/>
+        </w:rPr>
         <w:t xml:space="preserve">Upon </w:t>
       </w:r>
       <w:r>
         <w:rPr>
           <w:rFonts w:cstheme="minorHAnsi"/>
+          <w:highlight w:val="yellow"/>
         </w:rPr>
         <w:t xml:space="preserve">successful </w:t>
       </w:r>
@@ -5696,38 +6218,54 @@
         <w:rPr>
           <w:rStyle w:val="CodeChar"/>
           <w:rFonts w:asciiTheme="minorHAnsi" w:hAnsiTheme="minorHAnsi" w:cstheme="minorHAnsi"/>
+          <w:highlight w:val="yellow"/>
         </w:rPr>
         <w:t>Logout</w:t>
       </w:r>
       <w:r>
+        <w:rPr>
+          <w:highlight w:val="yellow"/>
+        </w:rPr>
         <w:t xml:space="preserve"> of a </w:t>
       </w:r>
       <w:r>
         <w:rPr>
           <w:rStyle w:val="CodeChar"/>
           <w:rFonts w:asciiTheme="minorHAnsi" w:hAnsiTheme="minorHAnsi" w:cstheme="minorHAnsi"/>
+          <w:highlight w:val="yellow"/>
         </w:rPr>
         <w:t>User</w:t>
       </w:r>
       <w:r>
+        <w:rPr>
+          <w:highlight w:val="yellow"/>
+        </w:rPr>
         <w:t xml:space="preserve">, you should be redirected to the </w:t>
       </w:r>
       <w:r>
         <w:rPr>
           <w:rStyle w:val="CodeChar"/>
+          <w:highlight w:val="yellow"/>
         </w:rPr>
         <w:t>Index</w:t>
       </w:r>
       <w:r>
+        <w:rPr>
+          <w:highlight w:val="yellow"/>
+        </w:rPr>
         <w:t xml:space="preserve"> </w:t>
       </w:r>
       <w:r>
         <w:rPr>
           <w:rStyle w:val="CodeChar"/>
+          <w:highlight w:val="yellow"/>
         </w:rPr>
         <w:t>Page</w:t>
       </w:r>
       <w:r>
+        <w:rPr>
+          <w:highlight w:val="yellow"/>
+        </w:rPr>
         <w:t>.</w:t>
       </w:r>
     </w:p>
@@ -5739,65 +6277,93 @@
           <w:numId w:val="12"/>
         </w:numPr>
         <w:jc w:val="both"/>
-      </w:pPr>
-      <w:r>
+        <w:rPr>
+          <w:highlight w:val="yellow"/>
+        </w:rPr>
+      </w:pPr>
+      <w:r>
+        <w:rPr>
+          <w:highlight w:val="yellow"/>
+        </w:rPr>
         <w:t xml:space="preserve">If any of the </w:t>
       </w:r>
       <w:r>
         <w:rPr>
           <w:b/>
+          <w:highlight w:val="yellow"/>
         </w:rPr>
         <w:t>validations</w:t>
       </w:r>
       <w:r>
+        <w:rPr>
+          <w:highlight w:val="yellow"/>
+        </w:rPr>
         <w:t xml:space="preserve"> in the POST forms </w:t>
       </w:r>
       <w:r>
         <w:rPr>
           <w:b/>
+          <w:highlight w:val="yellow"/>
         </w:rPr>
         <w:t>don</w:t>
       </w:r>
       <w:r>
         <w:rPr>
           <w:b/>
+          <w:highlight w:val="yellow"/>
         </w:rPr>
         <w:t>'</w:t>
       </w:r>
       <w:r>
         <w:rPr>
           <w:b/>
+          <w:highlight w:val="yellow"/>
         </w:rPr>
         <w:t>t pass</w:t>
       </w:r>
       <w:r>
+        <w:rPr>
+          <w:highlight w:val="yellow"/>
+        </w:rPr>
         <w:t xml:space="preserve">, </w:t>
       </w:r>
       <w:r>
         <w:rPr>
           <w:b/>
+          <w:highlight w:val="yellow"/>
         </w:rPr>
         <w:t>redirect</w:t>
       </w:r>
       <w:r>
+        <w:rPr>
+          <w:highlight w:val="yellow"/>
+        </w:rPr>
         <w:t xml:space="preserve"> to the </w:t>
       </w:r>
       <w:r>
         <w:rPr>
           <w:b/>
+          <w:highlight w:val="yellow"/>
         </w:rPr>
         <w:t>same page</w:t>
       </w:r>
       <w:r>
+        <w:rPr>
+          <w:highlight w:val="yellow"/>
+        </w:rPr>
         <w:t xml:space="preserve"> (</w:t>
       </w:r>
       <w:r>
         <w:rPr>
           <w:b/>
+          <w:highlight w:val="yellow"/>
         </w:rPr>
         <w:t>reload/refresh</w:t>
       </w:r>
       <w:r>
+        <w:rPr>
+          <w:highlight w:val="yellow"/>
+        </w:rPr>
         <w:t xml:space="preserve"> it).</w:t>
       </w:r>
     </w:p>
@@ -5851,27 +6417,41 @@
           <w:numId w:val="5"/>
         </w:numPr>
         <w:jc w:val="both"/>
+        <w:rPr>
+          <w:highlight w:val="yellow"/>
+        </w:rPr>
       </w:pPr>
       <w:r>
         <w:rPr>
           <w:rStyle w:val="CodeChar"/>
           <w:rFonts w:asciiTheme="minorHAnsi" w:hAnsiTheme="minorHAnsi" w:cstheme="minorHAnsi"/>
+          <w:highlight w:val="yellow"/>
         </w:rPr>
         <w:t>Guest</w:t>
       </w:r>
       <w:r>
+        <w:rPr>
+          <w:highlight w:val="yellow"/>
+        </w:rPr>
         <w:t xml:space="preserve"> (not logged in) users can access </w:t>
       </w:r>
       <w:r>
+        <w:rPr>
+          <w:highlight w:val="yellow"/>
+        </w:rPr>
         <w:t xml:space="preserve">the </w:t>
       </w:r>
       <w:r>
         <w:rPr>
           <w:rStyle w:val="CodeChar"/>
+          <w:highlight w:val="yellow"/>
         </w:rPr>
         <w:t>Index</w:t>
       </w:r>
       <w:r>
+        <w:rPr>
+          <w:highlight w:val="yellow"/>
+        </w:rPr>
         <w:t xml:space="preserve"> page.</w:t>
       </w:r>
     </w:p>
@@ -5883,27 +6463,41 @@
           <w:numId w:val="5"/>
         </w:numPr>
         <w:jc w:val="both"/>
+        <w:rPr>
+          <w:highlight w:val="yellow"/>
+        </w:rPr>
       </w:pPr>
       <w:r>
         <w:rPr>
           <w:rStyle w:val="CodeChar"/>
           <w:rFonts w:asciiTheme="minorHAnsi" w:hAnsiTheme="minorHAnsi" w:cstheme="minorHAnsi"/>
+          <w:highlight w:val="yellow"/>
         </w:rPr>
         <w:t>Guest</w:t>
       </w:r>
       <w:r>
+        <w:rPr>
+          <w:highlight w:val="yellow"/>
+        </w:rPr>
         <w:t xml:space="preserve"> (not logged in) users can access </w:t>
       </w:r>
       <w:r>
+        <w:rPr>
+          <w:highlight w:val="yellow"/>
+        </w:rPr>
         <w:t xml:space="preserve">the </w:t>
       </w:r>
       <w:r>
         <w:rPr>
           <w:rStyle w:val="CodeChar"/>
+          <w:highlight w:val="yellow"/>
         </w:rPr>
         <w:t>Login</w:t>
       </w:r>
       <w:r>
+        <w:rPr>
+          <w:highlight w:val="yellow"/>
+        </w:rPr>
         <w:t xml:space="preserve"> page.</w:t>
       </w:r>
     </w:p>
@@ -5915,27 +6509,41 @@
           <w:numId w:val="5"/>
         </w:numPr>
         <w:jc w:val="both"/>
+        <w:rPr>
+          <w:highlight w:val="yellow"/>
+        </w:rPr>
       </w:pPr>
       <w:r>
         <w:rPr>
           <w:rStyle w:val="CodeChar"/>
           <w:rFonts w:asciiTheme="minorHAnsi" w:hAnsiTheme="minorHAnsi" w:cstheme="minorHAnsi"/>
+          <w:highlight w:val="yellow"/>
         </w:rPr>
         <w:t>Guest</w:t>
       </w:r>
       <w:r>
+        <w:rPr>
+          <w:highlight w:val="yellow"/>
+        </w:rPr>
         <w:t xml:space="preserve"> (not logged in) users can access </w:t>
       </w:r>
       <w:r>
+        <w:rPr>
+          <w:highlight w:val="yellow"/>
+        </w:rPr>
         <w:t xml:space="preserve">the </w:t>
       </w:r>
       <w:r>
         <w:rPr>
           <w:rStyle w:val="CodeChar"/>
+          <w:highlight w:val="yellow"/>
         </w:rPr>
         <w:t>Register</w:t>
       </w:r>
       <w:r>
+        <w:rPr>
+          <w:highlight w:val="yellow"/>
+        </w:rPr>
         <w:t xml:space="preserve"> page.</w:t>
       </w:r>
     </w:p>
@@ -5947,21 +6555,29 @@
           <w:numId w:val="5"/>
         </w:numPr>
         <w:jc w:val="both"/>
+        <w:rPr>
+          <w:highlight w:val="yellow"/>
+        </w:rPr>
       </w:pPr>
       <w:r>
         <w:rPr>
           <w:rStyle w:val="CodeChar"/>
           <w:rFonts w:asciiTheme="minorHAnsi" w:hAnsiTheme="minorHAnsi" w:cstheme="minorHAnsi"/>
+          <w:highlight w:val="yellow"/>
         </w:rPr>
         <w:lastRenderedPageBreak/>
         <w:t>Guests</w:t>
       </w:r>
       <w:r>
+        <w:rPr>
+          <w:highlight w:val="yellow"/>
+        </w:rPr>
         <w:t xml:space="preserve"> (not logged in) cannot </w:t>
       </w:r>
       <w:r>
         <w:rPr>
           <w:rFonts w:cstheme="minorHAnsi"/>
+          <w:highlight w:val="yellow"/>
         </w:rPr>
         <w:t xml:space="preserve">access </w:t>
       </w:r>
@@ -5969,10 +6585,14 @@
         <w:rPr>
           <w:rStyle w:val="CodeChar"/>
           <w:rFonts w:asciiTheme="minorHAnsi" w:hAnsiTheme="minorHAnsi" w:cstheme="minorHAnsi"/>
+          <w:highlight w:val="yellow"/>
         </w:rPr>
         <w:t>Users-only</w:t>
       </w:r>
       <w:r>
+        <w:rPr>
+          <w:highlight w:val="yellow"/>
+        </w:rPr>
         <w:t xml:space="preserve"> pages.</w:t>
       </w:r>
     </w:p>
@@ -6025,51 +6645,79 @@
           <w:numId w:val="5"/>
         </w:numPr>
         <w:jc w:val="both"/>
+        <w:rPr>
+          <w:highlight w:val="yellow"/>
+        </w:rPr>
       </w:pPr>
       <w:r>
         <w:rPr>
           <w:rStyle w:val="CodeChar"/>
           <w:rFonts w:asciiTheme="minorHAnsi" w:hAnsiTheme="minorHAnsi" w:cstheme="minorHAnsi"/>
+          <w:highlight w:val="yellow"/>
         </w:rPr>
         <w:t>Users</w:t>
       </w:r>
       <w:r>
+        <w:rPr>
+          <w:highlight w:val="yellow"/>
+        </w:rPr>
         <w:t xml:space="preserve"> (logged in) can access </w:t>
       </w:r>
       <w:r>
+        <w:rPr>
+          <w:highlight w:val="yellow"/>
+        </w:rPr>
         <w:t xml:space="preserve">the </w:t>
       </w:r>
       <w:r>
         <w:rPr>
           <w:rStyle w:val="CodeChar"/>
+          <w:highlight w:val="yellow"/>
         </w:rPr>
         <w:t>Ad</w:t>
       </w:r>
       <w:r>
         <w:rPr>
           <w:rStyle w:val="CodeChar"/>
+          <w:highlight w:val="yellow"/>
         </w:rPr>
         <w:t>/</w:t>
       </w:r>
       <w:r>
         <w:rPr>
           <w:rStyle w:val="CodeChar"/>
+          <w:highlight w:val="yellow"/>
         </w:rPr>
         <w:t>Add</w:t>
       </w:r>
       <w:r>
+        <w:rPr>
+          <w:highlight w:val="yellow"/>
+        </w:rPr>
         <w:t xml:space="preserve"> page</w:t>
       </w:r>
       <w:r>
+        <w:rPr>
+          <w:highlight w:val="yellow"/>
+        </w:rPr>
         <w:t xml:space="preserve"> and funct</w:t>
       </w:r>
       <w:r>
+        <w:rPr>
+          <w:highlight w:val="yellow"/>
+        </w:rPr>
         <w:t>io</w:t>
       </w:r>
       <w:r>
+        <w:rPr>
+          <w:highlight w:val="yellow"/>
+        </w:rPr>
         <w:t>nality</w:t>
       </w:r>
       <w:r>
+        <w:rPr>
+          <w:highlight w:val="yellow"/>
+        </w:rPr>
         <w:t>.</w:t>
       </w:r>
     </w:p>
@@ -6081,30 +6729,42 @@
           <w:numId w:val="5"/>
         </w:numPr>
         <w:jc w:val="both"/>
+        <w:rPr>
+          <w:highlight w:val="yellow"/>
+        </w:rPr>
       </w:pPr>
       <w:r>
         <w:rPr>
           <w:rStyle w:val="CodeChar"/>
           <w:rFonts w:asciiTheme="minorHAnsi" w:hAnsiTheme="minorHAnsi" w:cstheme="minorHAnsi"/>
+          <w:highlight w:val="yellow"/>
         </w:rPr>
         <w:t>Users</w:t>
       </w:r>
       <w:r>
+        <w:rPr>
+          <w:highlight w:val="yellow"/>
+        </w:rPr>
         <w:t xml:space="preserve"> (logged in) can access the </w:t>
       </w:r>
       <w:r>
         <w:rPr>
           <w:rStyle w:val="CodeChar"/>
+          <w:highlight w:val="yellow"/>
         </w:rPr>
         <w:t>Ad</w:t>
       </w:r>
       <w:r>
         <w:rPr>
           <w:rStyle w:val="CodeChar"/>
+          <w:highlight w:val="yellow"/>
         </w:rPr>
         <w:t>/Edit</w:t>
       </w:r>
       <w:r>
+        <w:rPr>
+          <w:highlight w:val="yellow"/>
+        </w:rPr>
         <w:t xml:space="preserve"> page and functionality.</w:t>
       </w:r>
     </w:p>
@@ -6116,23 +6776,34 @@
           <w:numId w:val="5"/>
         </w:numPr>
         <w:jc w:val="both"/>
+        <w:rPr>
+          <w:highlight w:val="yellow"/>
+        </w:rPr>
       </w:pPr>
       <w:r>
         <w:rPr>
           <w:rStyle w:val="CodeChar"/>
           <w:rFonts w:asciiTheme="minorHAnsi" w:hAnsiTheme="minorHAnsi" w:cstheme="minorHAnsi"/>
+          <w:highlight w:val="yellow"/>
         </w:rPr>
         <w:t>Users</w:t>
       </w:r>
       <w:r>
+        <w:rPr>
+          <w:highlight w:val="yellow"/>
+        </w:rPr>
         <w:t xml:space="preserve"> (logged in) can access </w:t>
       </w:r>
       <w:r>
+        <w:rPr>
+          <w:highlight w:val="yellow"/>
+        </w:rPr>
         <w:t xml:space="preserve">the </w:t>
       </w:r>
       <w:r>
         <w:rPr>
           <w:rStyle w:val="CodeChar"/>
+          <w:highlight w:val="yellow"/>
         </w:rPr>
         <w:t>Ad</w:t>
       </w:r>
@@ -6140,22 +6811,33 @@
         <w:rPr>
           <w:rStyle w:val="CodeChar"/>
           <w:rFonts w:asciiTheme="minorHAnsi" w:hAnsiTheme="minorHAnsi" w:cstheme="minorHAnsi"/>
+          <w:highlight w:val="yellow"/>
         </w:rPr>
         <w:t>/</w:t>
       </w:r>
       <w:r>
         <w:rPr>
           <w:rStyle w:val="CodeChar"/>
+          <w:highlight w:val="yellow"/>
         </w:rPr>
         <w:t>All</w:t>
       </w:r>
       <w:r>
+        <w:rPr>
+          <w:highlight w:val="yellow"/>
+        </w:rPr>
         <w:t xml:space="preserve"> </w:t>
       </w:r>
       <w:r>
+        <w:rPr>
+          <w:highlight w:val="yellow"/>
+        </w:rPr>
         <w:t>page</w:t>
       </w:r>
       <w:r>
+        <w:rPr>
+          <w:highlight w:val="yellow"/>
+        </w:rPr>
         <w:t>.</w:t>
       </w:r>
     </w:p>
@@ -6167,24 +6849,35 @@
           <w:numId w:val="5"/>
         </w:numPr>
         <w:jc w:val="both"/>
+        <w:rPr>
+          <w:highlight w:val="yellow"/>
+        </w:rPr>
       </w:pPr>
       <w:r>
         <w:rPr>
           <w:rStyle w:val="CodeChar"/>
           <w:rFonts w:asciiTheme="minorHAnsi" w:hAnsiTheme="minorHAnsi" w:cstheme="minorHAnsi"/>
+          <w:highlight w:val="yellow"/>
         </w:rPr>
         <w:t>Users</w:t>
       </w:r>
       <w:r>
         <w:rPr>
           <w:rFonts w:cstheme="minorHAnsi"/>
+          <w:highlight w:val="yellow"/>
         </w:rPr>
         <w:t xml:space="preserve"> (logged</w:t>
       </w:r>
       <w:r>
+        <w:rPr>
+          <w:highlight w:val="yellow"/>
+        </w:rPr>
         <w:t xml:space="preserve"> in) can access </w:t>
       </w:r>
       <w:r>
+        <w:rPr>
+          <w:highlight w:val="yellow"/>
+        </w:rPr>
         <w:t>the</w:t>
       </w:r>
       <w:r>
@@ -6192,6 +6885,7 @@
           <w:rFonts w:cstheme="minorHAnsi"/>
           <w:b/>
           <w:bCs/>
+          <w:highlight w:val="yellow"/>
         </w:rPr>
         <w:t xml:space="preserve"> </w:t>
       </w:r>
@@ -6200,10 +6894,14 @@
           <w:rFonts w:ascii="Consolas" w:hAnsi="Consolas"/>
           <w:b/>
           <w:bCs/>
+          <w:highlight w:val="yellow"/>
         </w:rPr>
         <w:t>My</w:t>
       </w:r>
       <w:r>
+        <w:rPr>
+          <w:highlight w:val="yellow"/>
+        </w:rPr>
         <w:t xml:space="preserve"> </w:t>
       </w:r>
       <w:r>
@@ -6211,6 +6909,7 @@
           <w:rFonts w:ascii="Consolas" w:hAnsi="Consolas"/>
           <w:b/>
           <w:bCs/>
+          <w:highlight w:val="yellow"/>
         </w:rPr>
         <w:t>Cart</w:t>
       </w:r>
@@ -6218,10 +6917,14 @@
         <w:rPr>
           <w:rStyle w:val="CodeChar"/>
           <w:rFonts w:asciiTheme="minorHAnsi" w:hAnsiTheme="minorHAnsi" w:cstheme="minorHAnsi"/>
+          <w:highlight w:val="yellow"/>
         </w:rPr>
         <w:t xml:space="preserve"> </w:t>
       </w:r>
       <w:r>
+        <w:rPr>
+          <w:highlight w:val="yellow"/>
+        </w:rPr>
         <w:t>page.</w:t>
       </w:r>
     </w:p>
@@ -6233,30 +6936,42 @@
           <w:numId w:val="5"/>
         </w:numPr>
         <w:jc w:val="both"/>
+        <w:rPr>
+          <w:highlight w:val="yellow"/>
+        </w:rPr>
       </w:pPr>
       <w:r>
         <w:rPr>
           <w:rStyle w:val="CodeChar"/>
           <w:rFonts w:asciiTheme="minorHAnsi" w:hAnsiTheme="minorHAnsi" w:cstheme="minorHAnsi"/>
+          <w:highlight w:val="yellow"/>
         </w:rPr>
         <w:t>Users</w:t>
       </w:r>
       <w:r>
         <w:rPr>
           <w:rFonts w:cstheme="minorHAnsi"/>
+          <w:highlight w:val="yellow"/>
         </w:rPr>
         <w:t xml:space="preserve"> (l</w:t>
       </w:r>
       <w:r>
+        <w:rPr>
+          <w:highlight w:val="yellow"/>
+        </w:rPr>
         <w:t xml:space="preserve">ogged in) can access </w:t>
       </w:r>
       <w:r>
         <w:rPr>
           <w:rStyle w:val="CodeChar"/>
+          <w:highlight w:val="yellow"/>
         </w:rPr>
         <w:t>Logout</w:t>
       </w:r>
       <w:r>
+        <w:rPr>
+          <w:highlight w:val="yellow"/>
+        </w:rPr>
         <w:t xml:space="preserve"> functionality.</w:t>
       </w:r>
     </w:p>
@@ -6268,11 +6983,15 @@
           <w:numId w:val="5"/>
         </w:numPr>
         <w:jc w:val="both"/>
+        <w:rPr>
+          <w:highlight w:val="yellow"/>
+        </w:rPr>
       </w:pPr>
       <w:r>
         <w:rPr>
           <w:rStyle w:val="CodeChar"/>
           <w:rFonts w:asciiTheme="minorHAnsi" w:hAnsiTheme="minorHAnsi" w:cstheme="minorHAnsi"/>
+          <w:highlight w:val="yellow"/>
         </w:rPr>
         <w:t>Users (</w:t>
       </w:r>
@@ -6282,6 +7001,7 @@
           <w:rFonts w:asciiTheme="minorHAnsi" w:hAnsiTheme="minorHAnsi" w:cstheme="minorHAnsi"/>
           <w:b w:val="0"/>
           <w:bCs/>
+          <w:highlight w:val="yellow"/>
         </w:rPr>
         <w:t>logged in</w:t>
       </w:r>
@@ -6289,6 +7009,7 @@
         <w:rPr>
           <w:rStyle w:val="CodeChar"/>
           <w:rFonts w:asciiTheme="minorHAnsi" w:hAnsiTheme="minorHAnsi" w:cstheme="minorHAnsi"/>
+          <w:highlight w:val="yellow"/>
         </w:rPr>
         <w:t xml:space="preserve">) </w:t>
       </w:r>
@@ -6298,6 +7019,7 @@
           <w:rFonts w:asciiTheme="minorHAnsi" w:hAnsiTheme="minorHAnsi" w:cstheme="minorHAnsi"/>
           <w:b w:val="0"/>
           <w:bCs/>
+          <w:highlight w:val="yellow"/>
         </w:rPr>
         <w:t>cannot access</w:t>
       </w:r>
@@ -6305,6 +7027,7 @@
         <w:rPr>
           <w:rStyle w:val="CodeChar"/>
           <w:rFonts w:asciiTheme="minorHAnsi" w:hAnsiTheme="minorHAnsi" w:cstheme="minorHAnsi"/>
+          <w:highlight w:val="yellow"/>
         </w:rPr>
         <w:t xml:space="preserve"> </w:t>
       </w:r>
@@ -6314,6 +7037,7 @@
           <w:rFonts w:asciiTheme="minorHAnsi" w:hAnsiTheme="minorHAnsi" w:cstheme="minorHAnsi"/>
           <w:b w:val="0"/>
           <w:bCs/>
+          <w:highlight w:val="yellow"/>
         </w:rPr>
         <w:t>the</w:t>
       </w:r>
@@ -6321,6 +7045,7 @@
         <w:rPr>
           <w:rStyle w:val="CodeChar"/>
           <w:rFonts w:asciiTheme="minorHAnsi" w:hAnsiTheme="minorHAnsi" w:cstheme="minorHAnsi"/>
+          <w:highlight w:val="yellow"/>
         </w:rPr>
         <w:t xml:space="preserve"> </w:t>
       </w:r>
@@ -6328,6 +7053,7 @@
         <w:rPr>
           <w:rStyle w:val="CodeChar"/>
           <w:rFonts w:cstheme="minorHAnsi"/>
+          <w:highlight w:val="yellow"/>
         </w:rPr>
         <w:t>Ad</w:t>
       </w:r>
@@ -6335,6 +7061,7 @@
         <w:rPr>
           <w:rStyle w:val="CodeChar"/>
           <w:rFonts w:cstheme="minorHAnsi"/>
+          <w:highlight w:val="yellow"/>
         </w:rPr>
         <w:t>/Edit</w:t>
       </w:r>
@@ -6342,6 +7069,7 @@
         <w:rPr>
           <w:rStyle w:val="CodeChar"/>
           <w:rFonts w:asciiTheme="minorHAnsi" w:hAnsiTheme="minorHAnsi" w:cstheme="minorHAnsi"/>
+          <w:highlight w:val="yellow"/>
         </w:rPr>
         <w:t xml:space="preserve"> </w:t>
       </w:r>
@@ -6351,6 +7079,7 @@
           <w:rFonts w:asciiTheme="minorHAnsi" w:hAnsiTheme="minorHAnsi" w:cstheme="minorHAnsi"/>
           <w:b w:val="0"/>
           <w:bCs/>
+          <w:highlight w:val="yellow"/>
         </w:rPr>
         <w:t>page of an</w:t>
       </w:r>
@@ -6358,6 +7087,7 @@
         <w:rPr>
           <w:rStyle w:val="CodeChar"/>
           <w:rFonts w:asciiTheme="minorHAnsi" w:hAnsiTheme="minorHAnsi" w:cstheme="minorHAnsi"/>
+          <w:highlight w:val="yellow"/>
         </w:rPr>
         <w:t xml:space="preserve"> </w:t>
       </w:r>
@@ -6365,6 +7095,7 @@
         <w:rPr>
           <w:rStyle w:val="CodeChar"/>
           <w:rFonts w:cstheme="minorHAnsi"/>
+          <w:highlight w:val="yellow"/>
         </w:rPr>
         <w:t>Ad</w:t>
       </w:r>
@@ -6372,6 +7103,7 @@
         <w:rPr>
           <w:rStyle w:val="CodeChar"/>
           <w:rFonts w:asciiTheme="minorHAnsi" w:hAnsiTheme="minorHAnsi" w:cstheme="minorHAnsi"/>
+          <w:highlight w:val="yellow"/>
         </w:rPr>
         <w:t xml:space="preserve"> </w:t>
       </w:r>
@@ -6381,6 +7113,7 @@
           <w:rFonts w:asciiTheme="minorHAnsi" w:hAnsiTheme="minorHAnsi" w:cstheme="minorHAnsi"/>
           <w:b w:val="0"/>
           <w:bCs/>
+          <w:highlight w:val="yellow"/>
         </w:rPr>
         <w:t>that have another user as a creator.</w:t>
       </w:r>
@@ -6554,6 +7287,8 @@
         </w:rPr>
         <w:t xml:space="preserve"> points</w:t>
       </w:r>
+      <w:bookmarkStart w:id="4" w:name="_GoBack"/>
+      <w:bookmarkEnd w:id="4"/>
     </w:p>
     <w:p>
       <w:pPr>
@@ -6843,7 +7578,7 @@
             </wp:anchor>
           </w:drawing>
         </mc:Choice>
-        <mc:Fallback xmlns:w16se="http://schemas.microsoft.com/office/word/2015/wordml/symex" xmlns:w16sdtdh="http://schemas.microsoft.com/office/word/2020/wordml/sdtdatahash" xmlns:w16="http://schemas.microsoft.com/office/word/2018/wordml" xmlns:w16cid="http://schemas.microsoft.com/office/word/2016/wordml/cid" xmlns:w16cex="http://schemas.microsoft.com/office/word/2018/wordml/cex" xmlns:w15="http://schemas.microsoft.com/office/word/2012/wordml" xmlns:am3d="http://schemas.microsoft.com/office/drawing/2017/model3d" xmlns:aink="http://schemas.microsoft.com/office/drawing/2016/ink" xmlns:cx8="http://schemas.microsoft.com/office/drawing/2016/5/14/chartex" xmlns:cx7="http://schemas.microsoft.com/office/drawing/2016/5/13/chartex" xmlns:cx6="http://schemas.microsoft.com/office/drawing/2016/5/12/chartex" xmlns:cx5="http://schemas.microsoft.com/office/drawing/2016/5/11/chartex" xmlns:cx4="http://schemas.microsoft.com/office/drawing/2016/5/10/chartex" xmlns:cx3="http://schemas.microsoft.com/office/drawing/2016/5/9/chartex" xmlns:cx2="http://schemas.microsoft.com/office/drawing/2015/10/21/chartex" xmlns:cx1="http://schemas.microsoft.com/office/drawing/2015/9/8/chartex" xmlns:cx="http://schemas.microsoft.com/office/drawing/2014/chartex">
+        <mc:Fallback xmlns:cx="http://schemas.microsoft.com/office/drawing/2014/chartex" xmlns:cx1="http://schemas.microsoft.com/office/drawing/2015/9/8/chartex" xmlns:cx2="http://schemas.microsoft.com/office/drawing/2015/10/21/chartex" xmlns:cx3="http://schemas.microsoft.com/office/drawing/2016/5/9/chartex" xmlns:cx4="http://schemas.microsoft.com/office/drawing/2016/5/10/chartex" xmlns:cx5="http://schemas.microsoft.com/office/drawing/2016/5/11/chartex" xmlns:cx6="http://schemas.microsoft.com/office/drawing/2016/5/12/chartex" xmlns:cx7="http://schemas.microsoft.com/office/drawing/2016/5/13/chartex" xmlns:cx8="http://schemas.microsoft.com/office/drawing/2016/5/14/chartex" xmlns:aink="http://schemas.microsoft.com/office/drawing/2016/ink" xmlns:am3d="http://schemas.microsoft.com/office/drawing/2017/model3d" xmlns:w15="http://schemas.microsoft.com/office/word/2012/wordml" xmlns:w16cex="http://schemas.microsoft.com/office/word/2018/wordml/cex" xmlns:w16cid="http://schemas.microsoft.com/office/word/2016/wordml/cid" xmlns:w16="http://schemas.microsoft.com/office/word/2018/wordml" xmlns:w16sdtdh="http://schemas.microsoft.com/office/word/2020/wordml/sdtdatahash" xmlns:w16se="http://schemas.microsoft.com/office/word/2015/wordml/symex">
           <w:pict>
             <v:shapetype w14:anchorId="62954F9F" id="_x0000_t202" coordsize="21600,21600" o:spt="202" path="m,l,21600r21600,l21600,xe">
               <v:stroke joinstyle="miter"/>
@@ -7208,7 +7943,7 @@
                                               <a14:useLocalDpi xmlns:a14="http://schemas.microsoft.com/office/drawing/2010/main" val="0"/>
                                             </a:ext>
                                             <a:ext uri="{837473B0-CC2E-450A-ABE3-18F120FF3D39}">
-                                              <a1611:picAttrSrcUrl xmlns:a1611="http://schemas.microsoft.com/office/drawing/2016/11/main" xmlns:w16se="http://schemas.microsoft.com/office/word/2015/wordml/symex" xmlns:w16sdtdh="http://schemas.microsoft.com/office/word/2020/wordml/sdtdatahash" xmlns:w16="http://schemas.microsoft.com/office/word/2018/wordml" xmlns:w16cid="http://schemas.microsoft.com/office/word/2016/wordml/cid" xmlns:w16cex="http://schemas.microsoft.com/office/word/2018/wordml/cex" xmlns:w15="http://schemas.microsoft.com/office/word/2012/wordml" xmlns:w="http://schemas.openxmlformats.org/wordprocessingml/2006/main" xmlns:w10="urn:schemas-microsoft-com:office:word" xmlns:v="urn:schemas-microsoft-com:vml" xmlns:o="urn:schemas-microsoft-com:office:office" xmlns:am3d="http://schemas.microsoft.com/office/drawing/2017/model3d" xmlns:aink="http://schemas.microsoft.com/office/drawing/2016/ink" xmlns:cx8="http://schemas.microsoft.com/office/drawing/2016/5/14/chartex" xmlns:cx7="http://schemas.microsoft.com/office/drawing/2016/5/13/chartex" xmlns:cx6="http://schemas.microsoft.com/office/drawing/2016/5/12/chartex" xmlns:cx5="http://schemas.microsoft.com/office/drawing/2016/5/11/chartex" xmlns:cx4="http://schemas.microsoft.com/office/drawing/2016/5/10/chartex" xmlns:cx3="http://schemas.microsoft.com/office/drawing/2016/5/9/chartex" xmlns:cx2="http://schemas.microsoft.com/office/drawing/2015/10/21/chartex" xmlns:cx1="http://schemas.microsoft.com/office/drawing/2015/9/8/chartex" xmlns:cx="http://schemas.microsoft.com/office/drawing/2014/chartex" xmlns="" r:id="rId10"/>
+                                              <a1611:picAttrSrcUrl xmlns="" xmlns:cx="http://schemas.microsoft.com/office/drawing/2014/chartex" xmlns:cx1="http://schemas.microsoft.com/office/drawing/2015/9/8/chartex" xmlns:cx2="http://schemas.microsoft.com/office/drawing/2015/10/21/chartex" xmlns:cx3="http://schemas.microsoft.com/office/drawing/2016/5/9/chartex" xmlns:cx4="http://schemas.microsoft.com/office/drawing/2016/5/10/chartex" xmlns:cx5="http://schemas.microsoft.com/office/drawing/2016/5/11/chartex" xmlns:cx6="http://schemas.microsoft.com/office/drawing/2016/5/12/chartex" xmlns:cx7="http://schemas.microsoft.com/office/drawing/2016/5/13/chartex" xmlns:cx8="http://schemas.microsoft.com/office/drawing/2016/5/14/chartex" xmlns:aink="http://schemas.microsoft.com/office/drawing/2016/ink" xmlns:am3d="http://schemas.microsoft.com/office/drawing/2017/model3d" xmlns:o="urn:schemas-microsoft-com:office:office" xmlns:v="urn:schemas-microsoft-com:vml" xmlns:w10="urn:schemas-microsoft-com:office:word" xmlns:w="http://schemas.openxmlformats.org/wordprocessingml/2006/main" xmlns:w15="http://schemas.microsoft.com/office/word/2012/wordml" xmlns:w16cex="http://schemas.microsoft.com/office/word/2018/wordml/cex" xmlns:w16cid="http://schemas.microsoft.com/office/word/2016/wordml/cid" xmlns:w16="http://schemas.microsoft.com/office/word/2018/wordml" xmlns:w16sdtdh="http://schemas.microsoft.com/office/word/2020/wordml/sdtdatahash" xmlns:w16se="http://schemas.microsoft.com/office/word/2015/wordml/symex" xmlns:a1611="http://schemas.microsoft.com/office/drawing/2016/11/main" r:id="rId10"/>
                                             </a:ext>
                                           </a:extLst>
                                         </a:blip>
@@ -7553,7 +8288,7 @@
             </wp:anchor>
           </w:drawing>
         </mc:Choice>
-        <mc:Fallback xmlns:w16se="http://schemas.microsoft.com/office/word/2015/wordml/symex" xmlns:w16sdtdh="http://schemas.microsoft.com/office/word/2020/wordml/sdtdatahash" xmlns:w16="http://schemas.microsoft.com/office/word/2018/wordml" xmlns:w16cid="http://schemas.microsoft.com/office/word/2016/wordml/cid" xmlns:w16cex="http://schemas.microsoft.com/office/word/2018/wordml/cex" xmlns:w15="http://schemas.microsoft.com/office/word/2012/wordml" xmlns:am3d="http://schemas.microsoft.com/office/drawing/2017/model3d" xmlns:aink="http://schemas.microsoft.com/office/drawing/2016/ink" xmlns:cx8="http://schemas.microsoft.com/office/drawing/2016/5/14/chartex" xmlns:cx7="http://schemas.microsoft.com/office/drawing/2016/5/13/chartex" xmlns:cx6="http://schemas.microsoft.com/office/drawing/2016/5/12/chartex" xmlns:cx5="http://schemas.microsoft.com/office/drawing/2016/5/11/chartex" xmlns:cx4="http://schemas.microsoft.com/office/drawing/2016/5/10/chartex" xmlns:cx3="http://schemas.microsoft.com/office/drawing/2016/5/9/chartex" xmlns:cx2="http://schemas.microsoft.com/office/drawing/2015/10/21/chartex" xmlns:cx1="http://schemas.microsoft.com/office/drawing/2015/9/8/chartex" xmlns:cx="http://schemas.microsoft.com/office/drawing/2014/chartex">
+        <mc:Fallback xmlns:cx="http://schemas.microsoft.com/office/drawing/2014/chartex" xmlns:cx1="http://schemas.microsoft.com/office/drawing/2015/9/8/chartex" xmlns:cx2="http://schemas.microsoft.com/office/drawing/2015/10/21/chartex" xmlns:cx3="http://schemas.microsoft.com/office/drawing/2016/5/9/chartex" xmlns:cx4="http://schemas.microsoft.com/office/drawing/2016/5/10/chartex" xmlns:cx5="http://schemas.microsoft.com/office/drawing/2016/5/11/chartex" xmlns:cx6="http://schemas.microsoft.com/office/drawing/2016/5/12/chartex" xmlns:cx7="http://schemas.microsoft.com/office/drawing/2016/5/13/chartex" xmlns:cx8="http://schemas.microsoft.com/office/drawing/2016/5/14/chartex" xmlns:aink="http://schemas.microsoft.com/office/drawing/2016/ink" xmlns:am3d="http://schemas.microsoft.com/office/drawing/2017/model3d" xmlns:w15="http://schemas.microsoft.com/office/word/2012/wordml" xmlns:w16cex="http://schemas.microsoft.com/office/word/2018/wordml/cex" xmlns:w16cid="http://schemas.microsoft.com/office/word/2016/wordml/cid" xmlns:w16="http://schemas.microsoft.com/office/word/2018/wordml" xmlns:w16sdtdh="http://schemas.microsoft.com/office/word/2020/wordml/sdtdatahash" xmlns:w16se="http://schemas.microsoft.com/office/word/2015/wordml/symex">
           <w:pict>
             <v:shape w14:anchorId="7E00369D" id="Text Box 16" o:spid="_x0000_s1027" type="#_x0000_t202" style="position:absolute;margin-left:109pt;margin-top:7pt;width:411.4pt;height:40.45pt;z-index:251660288;visibility:visible;mso-wrap-style:square;mso-width-percent:0;mso-height-percent:0;mso-wrap-distance-left:9pt;mso-wrap-distance-top:0;mso-wrap-distance-right:9pt;mso-wrap-distance-bottom:0;mso-position-horizontal:absolute;mso-position-horizontal-relative:text;mso-position-vertical:absolute;mso-position-vertical-relative:text;mso-width-percent:0;mso-height-percent:0;mso-width-relative:page;mso-height-relative:page;v-text-anchor:top" o:gfxdata="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" filled="f" stroked="f">
               <v:textbox inset=".5mm,1.2mm,.5mm,.5mm">
@@ -8310,7 +9045,7 @@
             </wp:anchor>
           </w:drawing>
         </mc:Choice>
-        <mc:Fallback xmlns:w16se="http://schemas.microsoft.com/office/word/2015/wordml/symex" xmlns:w16sdtdh="http://schemas.microsoft.com/office/word/2020/wordml/sdtdatahash" xmlns:w16="http://schemas.microsoft.com/office/word/2018/wordml" xmlns:w16cid="http://schemas.microsoft.com/office/word/2016/wordml/cid" xmlns:w16cex="http://schemas.microsoft.com/office/word/2018/wordml/cex" xmlns:w15="http://schemas.microsoft.com/office/word/2012/wordml" xmlns:am3d="http://schemas.microsoft.com/office/drawing/2017/model3d" xmlns:aink="http://schemas.microsoft.com/office/drawing/2016/ink" xmlns:cx8="http://schemas.microsoft.com/office/drawing/2016/5/14/chartex" xmlns:cx7="http://schemas.microsoft.com/office/drawing/2016/5/13/chartex" xmlns:cx6="http://schemas.microsoft.com/office/drawing/2016/5/12/chartex" xmlns:cx5="http://schemas.microsoft.com/office/drawing/2016/5/11/chartex" xmlns:cx4="http://schemas.microsoft.com/office/drawing/2016/5/10/chartex" xmlns:cx3="http://schemas.microsoft.com/office/drawing/2016/5/9/chartex" xmlns:cx2="http://schemas.microsoft.com/office/drawing/2015/10/21/chartex" xmlns:cx1="http://schemas.microsoft.com/office/drawing/2015/9/8/chartex" xmlns:cx="http://schemas.microsoft.com/office/drawing/2014/chartex">
+        <mc:Fallback xmlns:cx="http://schemas.microsoft.com/office/drawing/2014/chartex" xmlns:cx1="http://schemas.microsoft.com/office/drawing/2015/9/8/chartex" xmlns:cx2="http://schemas.microsoft.com/office/drawing/2015/10/21/chartex" xmlns:cx3="http://schemas.microsoft.com/office/drawing/2016/5/9/chartex" xmlns:cx4="http://schemas.microsoft.com/office/drawing/2016/5/10/chartex" xmlns:cx5="http://schemas.microsoft.com/office/drawing/2016/5/11/chartex" xmlns:cx6="http://schemas.microsoft.com/office/drawing/2016/5/12/chartex" xmlns:cx7="http://schemas.microsoft.com/office/drawing/2016/5/13/chartex" xmlns:cx8="http://schemas.microsoft.com/office/drawing/2016/5/14/chartex" xmlns:aink="http://schemas.microsoft.com/office/drawing/2016/ink" xmlns:am3d="http://schemas.microsoft.com/office/drawing/2017/model3d" xmlns:w15="http://schemas.microsoft.com/office/word/2012/wordml" xmlns:w16cex="http://schemas.microsoft.com/office/word/2018/wordml/cex" xmlns:w16cid="http://schemas.microsoft.com/office/word/2016/wordml/cid" xmlns:w16="http://schemas.microsoft.com/office/word/2018/wordml" xmlns:w16sdtdh="http://schemas.microsoft.com/office/word/2020/wordml/sdtdatahash" xmlns:w16se="http://schemas.microsoft.com/office/word/2015/wordml/symex">
           <w:pict>
             <v:line w14:anchorId="265EF7C6" id="Straight Connector 19" o:spid="_x0000_s1026" style="position:absolute;flip:y;z-index:251659264;visibility:visible;mso-wrap-style:square;mso-width-percent:0;mso-height-percent:0;mso-wrap-distance-left:9pt;mso-wrap-distance-top:0;mso-wrap-distance-right:9pt;mso-wrap-distance-bottom:0;mso-position-horizontal:absolute;mso-position-horizontal-relative:text;mso-position-vertical:absolute;mso-position-vertical-relative:text;mso-width-percent:0;mso-height-percent:0;mso-width-relative:page;mso-height-relative:page" from="-.1pt,5.2pt" to="520.7pt,5.2pt" o:gfxdata="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" strokecolor="#974706 [1609]" strokeweight="1pt">
               <v:stroke endcap="round"/>
@@ -8417,7 +9152,7 @@
                               <w:sz w:val="18"/>
                               <w:szCs w:val="18"/>
                             </w:rPr>
-                            <w:t>9</w:t>
+                            <w:t>12</w:t>
                           </w:r>
                           <w:r>
                             <w:rPr>
@@ -8542,7 +9277,7 @@
                         <w:sz w:val="18"/>
                         <w:szCs w:val="18"/>
                       </w:rPr>
-                      <w:t>9</w:t>
+                      <w:t>12</w:t>
                     </w:r>
                     <w:r>
                       <w:rPr>
@@ -12938,7 +13673,7 @@
 </file>
 
 <file path=customXml/itemProps1.xml><?xml version="1.0" encoding="utf-8"?>
-<ds:datastoreItem xmlns:ds="http://schemas.openxmlformats.org/officeDocument/2006/customXml" ds:itemID="{0E1EC27A-2D24-4775-B929-3D7F763B4F86}">
+<ds:datastoreItem xmlns:ds="http://schemas.openxmlformats.org/officeDocument/2006/customXml" ds:itemID="{DCB6360E-FF42-40CD-A66A-DBAC86D14A3E}">
   <ds:schemaRefs>
     <ds:schemaRef ds:uri="http://schemas.openxmlformats.org/officeDocument/2006/bibliography"/>
   </ds:schemaRefs>

</xml_diff>